<commit_message>
[Finish report 1] Modified Tin's email.
</commit_message>
<xml_diff>
--- a/Document/Report/Report 1 - Group 2.docx
+++ b/Document/Report/Report 1 - Group 2.docx
@@ -1,6 +1,6 @@
 
 <file path=word/document.xml><?xml version="1.0" encoding="utf-8"?>
-<w:document xmlns:wpc="http://schemas.microsoft.com/office/word/2010/wordprocessingCanvas" xmlns:mc="http://schemas.openxmlformats.org/markup-compatibility/2006" xmlns:o="urn:schemas-microsoft-com:office:office" xmlns:r="http://schemas.openxmlformats.org/officeDocument/2006/relationships" xmlns:m="http://schemas.openxmlformats.org/officeDocument/2006/math" xmlns:v="urn:schemas-microsoft-com:vml" xmlns:wp14="http://schemas.microsoft.com/office/word/2010/wordprocessingDrawing" xmlns:wp="http://schemas.openxmlformats.org/drawingml/2006/wordprocessingDrawing" xmlns:w10="urn:schemas-microsoft-com:office:word" xmlns:w="http://schemas.openxmlformats.org/wordprocessingml/2006/main" xmlns:w14="http://schemas.microsoft.com/office/word/2010/wordml" xmlns:wpg="http://schemas.microsoft.com/office/word/2010/wordprocessingGroup" xmlns:wpi="http://schemas.microsoft.com/office/word/2010/wordprocessingInk" xmlns:wne="http://schemas.microsoft.com/office/word/2006/wordml" xmlns:wps="http://schemas.microsoft.com/office/word/2010/wordprocessingShape" mc:Ignorable="w14 wp14">
+<w:document xmlns:wpc="http://schemas.microsoft.com/office/word/2010/wordprocessingCanvas" xmlns:mc="http://schemas.openxmlformats.org/markup-compatibility/2006" xmlns:o="urn:schemas-microsoft-com:office:office" xmlns:r="http://schemas.openxmlformats.org/officeDocument/2006/relationships" xmlns:m="http://schemas.openxmlformats.org/officeDocument/2006/math" xmlns:v="urn:schemas-microsoft-com:vml" xmlns:wp14="http://schemas.microsoft.com/office/word/2010/wordprocessingDrawing" xmlns:wp="http://schemas.openxmlformats.org/drawingml/2006/wordprocessingDrawing" xmlns:w10="urn:schemas-microsoft-com:office:word" xmlns:w="http://schemas.openxmlformats.org/wordprocessingml/2006/main" xmlns:w14="http://schemas.microsoft.com/office/word/2010/wordml" xmlns:w15="http://schemas.microsoft.com/office/word/2012/wordml" xmlns:wpg="http://schemas.microsoft.com/office/word/2010/wordprocessingGroup" xmlns:wpi="http://schemas.microsoft.com/office/word/2010/wordprocessingInk" xmlns:wne="http://schemas.microsoft.com/office/word/2006/wordml" xmlns:wps="http://schemas.microsoft.com/office/word/2010/wordprocessingShape" mc:Ignorable="w14 w15 wp14">
   <w:body>
     <w:tbl>
       <w:tblPr>
@@ -58,7 +58,6 @@
                     <w:rPr>
                       <w:rFonts w:asciiTheme="majorHAnsi" w:eastAsia="Times New Roman" w:hAnsiTheme="majorHAnsi"/>
                       <w:noProof/>
-                      <w:lang w:eastAsia="ja-JP"/>
                     </w:rPr>
                     <w:drawing>
                       <wp:inline distT="0" distB="0" distL="0" distR="0" wp14:anchorId="65D1E808" wp14:editId="40BF7544">
@@ -78,7 +77,7 @@
                                 </pic:cNvPicPr>
                               </pic:nvPicPr>
                               <pic:blipFill>
-                                <a:blip r:embed="rId8" cstate="print"/>
+                                <a:blip r:embed="rId7" cstate="print"/>
                                 <a:srcRect/>
                                 <a:stretch>
                                   <a:fillRect/>
@@ -491,70 +490,14 @@
                             <w:szCs w:val="24"/>
                           </w:rPr>
                         </w:pPr>
-                        <w:proofErr w:type="spellStart"/>
                         <w:r>
                           <w:rPr>
                             <w:rFonts w:asciiTheme="majorHAnsi" w:hAnsiTheme="majorHAnsi"/>
                             <w:sz w:val="24"/>
                             <w:szCs w:val="24"/>
                           </w:rPr>
-                          <w:t>Trần</w:t>
+                          <w:t>Trần Nguyên Tiến Sứ</w:t>
                         </w:r>
-                        <w:proofErr w:type="spellEnd"/>
-                        <w:r>
-                          <w:rPr>
-                            <w:rFonts w:asciiTheme="majorHAnsi" w:hAnsiTheme="majorHAnsi"/>
-                            <w:sz w:val="24"/>
-                            <w:szCs w:val="24"/>
-                          </w:rPr>
-                          <w:t xml:space="preserve"> </w:t>
-                        </w:r>
-                        <w:proofErr w:type="spellStart"/>
-                        <w:r>
-                          <w:rPr>
-                            <w:rFonts w:asciiTheme="majorHAnsi" w:hAnsiTheme="majorHAnsi"/>
-                            <w:sz w:val="24"/>
-                            <w:szCs w:val="24"/>
-                          </w:rPr>
-                          <w:t>Nguyên</w:t>
-                        </w:r>
-                        <w:proofErr w:type="spellEnd"/>
-                        <w:r>
-                          <w:rPr>
-                            <w:rFonts w:asciiTheme="majorHAnsi" w:hAnsiTheme="majorHAnsi"/>
-                            <w:sz w:val="24"/>
-                            <w:szCs w:val="24"/>
-                          </w:rPr>
-                          <w:t xml:space="preserve"> </w:t>
-                        </w:r>
-                        <w:proofErr w:type="spellStart"/>
-                        <w:r>
-                          <w:rPr>
-                            <w:rFonts w:asciiTheme="majorHAnsi" w:hAnsiTheme="majorHAnsi"/>
-                            <w:sz w:val="24"/>
-                            <w:szCs w:val="24"/>
-                          </w:rPr>
-                          <w:t>Tiến</w:t>
-                        </w:r>
-                        <w:proofErr w:type="spellEnd"/>
-                        <w:r>
-                          <w:rPr>
-                            <w:rFonts w:asciiTheme="majorHAnsi" w:hAnsiTheme="majorHAnsi"/>
-                            <w:sz w:val="24"/>
-                            <w:szCs w:val="24"/>
-                          </w:rPr>
-                          <w:t xml:space="preserve"> </w:t>
-                        </w:r>
-                        <w:proofErr w:type="spellStart"/>
-                        <w:r>
-                          <w:rPr>
-                            <w:rFonts w:asciiTheme="majorHAnsi" w:hAnsiTheme="majorHAnsi"/>
-                            <w:sz w:val="24"/>
-                            <w:szCs w:val="24"/>
-                          </w:rPr>
-                          <w:t>Sứ</w:t>
-                        </w:r>
-                        <w:proofErr w:type="spellEnd"/>
                         <w:r>
                           <w:rPr>
                             <w:rFonts w:asciiTheme="majorHAnsi" w:hAnsiTheme="majorHAnsi"/>
@@ -590,41 +533,13 @@
                             <w:szCs w:val="24"/>
                           </w:rPr>
                         </w:pPr>
-                        <w:proofErr w:type="spellStart"/>
                         <w:r>
                           <w:rPr>
                             <w:rFonts w:asciiTheme="majorHAnsi" w:hAnsiTheme="majorHAnsi"/>
                             <w:sz w:val="24"/>
                             <w:szCs w:val="24"/>
                           </w:rPr>
-                          <w:t>Trần</w:t>
-                        </w:r>
-                        <w:proofErr w:type="spellEnd"/>
-                        <w:r>
-                          <w:rPr>
-                            <w:rFonts w:asciiTheme="majorHAnsi" w:hAnsiTheme="majorHAnsi"/>
-                            <w:sz w:val="24"/>
-                            <w:szCs w:val="24"/>
-                          </w:rPr>
-                          <w:t xml:space="preserve"> Cao </w:t>
-                        </w:r>
-                        <w:proofErr w:type="spellStart"/>
-                        <w:r>
-                          <w:rPr>
-                            <w:rFonts w:asciiTheme="majorHAnsi" w:hAnsiTheme="majorHAnsi"/>
-                            <w:sz w:val="24"/>
-                            <w:szCs w:val="24"/>
-                          </w:rPr>
-                          <w:t>Danh</w:t>
-                        </w:r>
-                        <w:proofErr w:type="spellEnd"/>
-                        <w:r>
-                          <w:rPr>
-                            <w:rFonts w:asciiTheme="majorHAnsi" w:hAnsiTheme="majorHAnsi"/>
-                            <w:sz w:val="24"/>
-                            <w:szCs w:val="24"/>
-                          </w:rPr>
-                          <w:t xml:space="preserve"> </w:t>
+                          <w:t xml:space="preserve">Trần Cao Danh </w:t>
                         </w:r>
                         <w:r>
                           <w:rPr>
@@ -661,59 +576,13 @@
                             <w:szCs w:val="24"/>
                           </w:rPr>
                         </w:pPr>
-                        <w:proofErr w:type="spellStart"/>
                         <w:r>
                           <w:rPr>
                             <w:rFonts w:asciiTheme="majorHAnsi" w:hAnsiTheme="majorHAnsi"/>
                             <w:sz w:val="24"/>
                             <w:szCs w:val="24"/>
                           </w:rPr>
-                          <w:t>Trương</w:t>
-                        </w:r>
-                        <w:proofErr w:type="spellEnd"/>
-                        <w:r>
-                          <w:rPr>
-                            <w:rFonts w:asciiTheme="majorHAnsi" w:hAnsiTheme="majorHAnsi"/>
-                            <w:sz w:val="24"/>
-                            <w:szCs w:val="24"/>
-                          </w:rPr>
-                          <w:t xml:space="preserve"> </w:t>
-                        </w:r>
-                        <w:proofErr w:type="spellStart"/>
-                        <w:r>
-                          <w:rPr>
-                            <w:rFonts w:asciiTheme="majorHAnsi" w:hAnsiTheme="majorHAnsi"/>
-                            <w:sz w:val="24"/>
-                            <w:szCs w:val="24"/>
-                          </w:rPr>
-                          <w:t>Hải</w:t>
-                        </w:r>
-                        <w:proofErr w:type="spellEnd"/>
-                        <w:r>
-                          <w:rPr>
-                            <w:rFonts w:asciiTheme="majorHAnsi" w:hAnsiTheme="majorHAnsi"/>
-                            <w:sz w:val="24"/>
-                            <w:szCs w:val="24"/>
-                          </w:rPr>
-                          <w:t xml:space="preserve"> </w:t>
-                        </w:r>
-                        <w:proofErr w:type="spellStart"/>
-                        <w:r>
-                          <w:rPr>
-                            <w:rFonts w:asciiTheme="majorHAnsi" w:hAnsiTheme="majorHAnsi"/>
-                            <w:sz w:val="24"/>
-                            <w:szCs w:val="24"/>
-                          </w:rPr>
-                          <w:t>Đăng</w:t>
-                        </w:r>
-                        <w:proofErr w:type="spellEnd"/>
-                        <w:r>
-                          <w:rPr>
-                            <w:rFonts w:asciiTheme="majorHAnsi" w:hAnsiTheme="majorHAnsi"/>
-                            <w:sz w:val="24"/>
-                            <w:szCs w:val="24"/>
-                          </w:rPr>
-                          <w:t xml:space="preserve"> </w:t>
+                          <w:t xml:space="preserve">Trương Hải Đăng </w:t>
                         </w:r>
                         <w:r>
                           <w:rPr>
@@ -757,7 +626,6 @@
                             <w:szCs w:val="24"/>
                           </w:rPr>
                         </w:pPr>
-                        <w:proofErr w:type="spellStart"/>
                         <w:r>
                           <w:rPr>
                             <w:rFonts w:asciiTheme="majorHAnsi" w:hAnsiTheme="majorHAnsi"/>
@@ -772,52 +640,7 @@
                             <w:sz w:val="24"/>
                             <w:szCs w:val="24"/>
                           </w:rPr>
-                          <w:t>i</w:t>
-                        </w:r>
-                        <w:proofErr w:type="spellEnd"/>
-                        <w:r>
-                          <w:rPr>
-                            <w:rFonts w:asciiTheme="majorHAnsi" w:hAnsiTheme="majorHAnsi"/>
-                            <w:sz w:val="24"/>
-                            <w:szCs w:val="24"/>
-                          </w:rPr>
-                          <w:t xml:space="preserve"> </w:t>
-                        </w:r>
-                        <w:proofErr w:type="spellStart"/>
-                        <w:r>
-                          <w:rPr>
-                            <w:rFonts w:asciiTheme="majorHAnsi" w:hAnsiTheme="majorHAnsi"/>
-                            <w:sz w:val="24"/>
-                            <w:szCs w:val="24"/>
-                          </w:rPr>
-                          <w:t>Nguyên</w:t>
-                        </w:r>
-                        <w:proofErr w:type="spellEnd"/>
-                        <w:r>
-                          <w:rPr>
-                            <w:rFonts w:asciiTheme="majorHAnsi" w:hAnsiTheme="majorHAnsi"/>
-                            <w:sz w:val="24"/>
-                            <w:szCs w:val="24"/>
-                          </w:rPr>
-                          <w:t xml:space="preserve"> </w:t>
-                        </w:r>
-                        <w:proofErr w:type="spellStart"/>
-                        <w:r>
-                          <w:rPr>
-                            <w:rFonts w:asciiTheme="majorHAnsi" w:hAnsiTheme="majorHAnsi"/>
-                            <w:sz w:val="24"/>
-                            <w:szCs w:val="24"/>
-                          </w:rPr>
-                          <w:t>Tín</w:t>
-                        </w:r>
-                        <w:proofErr w:type="spellEnd"/>
-                        <w:r>
-                          <w:rPr>
-                            <w:rFonts w:asciiTheme="majorHAnsi" w:hAnsiTheme="majorHAnsi"/>
-                            <w:sz w:val="24"/>
-                            <w:szCs w:val="24"/>
-                          </w:rPr>
-                          <w:t xml:space="preserve">  - Team Member - </w:t>
+                          <w:t xml:space="preserve">i Nguyên Tín  - Team Member - </w:t>
                         </w:r>
                         <w:r>
                           <w:rPr>
@@ -883,52 +706,14 @@
                           </w:rPr>
                           <w:t xml:space="preserve">Mr. </w:t>
                         </w:r>
-                        <w:proofErr w:type="spellStart"/>
                         <w:r>
                           <w:rPr>
                             <w:rFonts w:asciiTheme="majorHAnsi" w:hAnsiTheme="majorHAnsi"/>
                             <w:sz w:val="24"/>
                             <w:szCs w:val="24"/>
                           </w:rPr>
-                          <w:t>Nguyễn</w:t>
+                          <w:t>Nguyễn Huy Hùng</w:t>
                         </w:r>
-                        <w:proofErr w:type="spellEnd"/>
-                        <w:r>
-                          <w:rPr>
-                            <w:rFonts w:asciiTheme="majorHAnsi" w:hAnsiTheme="majorHAnsi"/>
-                            <w:sz w:val="24"/>
-                            <w:szCs w:val="24"/>
-                          </w:rPr>
-                          <w:t xml:space="preserve"> </w:t>
-                        </w:r>
-                        <w:proofErr w:type="spellStart"/>
-                        <w:r>
-                          <w:rPr>
-                            <w:rFonts w:asciiTheme="majorHAnsi" w:hAnsiTheme="majorHAnsi"/>
-                            <w:sz w:val="24"/>
-                            <w:szCs w:val="24"/>
-                          </w:rPr>
-                          <w:t>Huy</w:t>
-                        </w:r>
-                        <w:proofErr w:type="spellEnd"/>
-                        <w:r>
-                          <w:rPr>
-                            <w:rFonts w:asciiTheme="majorHAnsi" w:hAnsiTheme="majorHAnsi"/>
-                            <w:sz w:val="24"/>
-                            <w:szCs w:val="24"/>
-                          </w:rPr>
-                          <w:t xml:space="preserve"> </w:t>
-                        </w:r>
-                        <w:proofErr w:type="spellStart"/>
-                        <w:r>
-                          <w:rPr>
-                            <w:rFonts w:asciiTheme="majorHAnsi" w:hAnsiTheme="majorHAnsi"/>
-                            <w:sz w:val="24"/>
-                            <w:szCs w:val="24"/>
-                          </w:rPr>
-                          <w:t>Hùng</w:t>
-                        </w:r>
-                        <w:proofErr w:type="spellEnd"/>
                       </w:p>
                     </w:tc>
                   </w:tr>
@@ -2293,17 +2078,7 @@
           <w:szCs w:val="24"/>
           <w:lang w:eastAsia="ja-JP"/>
         </w:rPr>
-        <w:t xml:space="preserve">are </w:t>
-      </w:r>
-      <w:proofErr w:type="gramStart"/>
-      <w:r>
-        <w:rPr>
-          <w:rFonts w:asciiTheme="majorHAnsi" w:hAnsiTheme="majorHAnsi"/>
-          <w:sz w:val="24"/>
-          <w:szCs w:val="24"/>
-          <w:lang w:eastAsia="ja-JP"/>
-        </w:rPr>
-        <w:t>overwhelmed</w:t>
+        <w:t>are overwhelmed</w:t>
       </w:r>
       <w:r>
         <w:rPr>
@@ -2313,9 +2088,35 @@
           <w:vertAlign w:val="superscript"/>
           <w:lang w:eastAsia="ja-JP"/>
         </w:rPr>
-        <w:t>[</w:t>
-      </w:r>
-      <w:proofErr w:type="gramEnd"/>
+        <w:t>[1]</w:t>
+      </w:r>
+      <w:r>
+        <w:rPr>
+          <w:rFonts w:asciiTheme="majorHAnsi" w:hAnsiTheme="majorHAnsi"/>
+          <w:sz w:val="24"/>
+          <w:szCs w:val="24"/>
+          <w:lang w:eastAsia="ja-JP"/>
+        </w:rPr>
+        <w:t xml:space="preserve"> with patients</w:t>
+      </w:r>
+      <w:r>
+        <w:rPr>
+          <w:rFonts w:asciiTheme="majorHAnsi" w:hAnsiTheme="majorHAnsi"/>
+          <w:sz w:val="24"/>
+          <w:szCs w:val="24"/>
+          <w:lang w:eastAsia="ja-JP"/>
+        </w:rPr>
+        <w:t xml:space="preserve">. </w:t>
+      </w:r>
+      <w:r>
+        <w:rPr>
+          <w:rFonts w:asciiTheme="majorHAnsi" w:hAnsiTheme="majorHAnsi"/>
+          <w:sz w:val="24"/>
+          <w:szCs w:val="24"/>
+          <w:lang w:eastAsia="ja-JP"/>
+        </w:rPr>
+        <w:t>A lot of plans have been proposed to handle that situation</w:t>
+      </w:r>
       <w:r>
         <w:rPr>
           <w:rFonts w:asciiTheme="majorHAnsi" w:hAnsiTheme="majorHAnsi"/>
@@ -2324,7 +2125,7 @@
           <w:vertAlign w:val="superscript"/>
           <w:lang w:eastAsia="ja-JP"/>
         </w:rPr>
-        <w:t>1]</w:t>
+        <w:t>[2]</w:t>
       </w:r>
       <w:r>
         <w:rPr>
@@ -2333,7 +2134,7 @@
           <w:szCs w:val="24"/>
           <w:lang w:eastAsia="ja-JP"/>
         </w:rPr>
-        <w:t xml:space="preserve"> with patients</w:t>
+        <w:t>.</w:t>
       </w:r>
       <w:r>
         <w:rPr>
@@ -2342,7 +2143,7 @@
           <w:szCs w:val="24"/>
           <w:lang w:eastAsia="ja-JP"/>
         </w:rPr>
-        <w:t xml:space="preserve">. </w:t>
+        <w:t xml:space="preserve"> </w:t>
       </w:r>
       <w:r>
         <w:rPr>
@@ -2351,9 +2152,8 @@
           <w:szCs w:val="24"/>
           <w:lang w:eastAsia="ja-JP"/>
         </w:rPr>
-        <w:t xml:space="preserve">A lot of plans have been proposed to handle that </w:t>
-      </w:r>
-      <w:proofErr w:type="gramStart"/>
+        <w:t xml:space="preserve">Besides that, </w:t>
+      </w:r>
       <w:r>
         <w:rPr>
           <w:rFonts w:asciiTheme="majorHAnsi" w:hAnsiTheme="majorHAnsi"/>
@@ -2361,7 +2161,52 @@
           <w:szCs w:val="24"/>
           <w:lang w:eastAsia="ja-JP"/>
         </w:rPr>
-        <w:t>situation</w:t>
+        <w:t xml:space="preserve">taking a medical treatment </w:t>
+      </w:r>
+      <w:r>
+        <w:rPr>
+          <w:rFonts w:asciiTheme="majorHAnsi" w:hAnsiTheme="majorHAnsi"/>
+          <w:sz w:val="24"/>
+          <w:szCs w:val="24"/>
+          <w:lang w:eastAsia="ja-JP"/>
+        </w:rPr>
+        <w:t xml:space="preserve">at hospitals </w:t>
+      </w:r>
+      <w:r>
+        <w:rPr>
+          <w:rFonts w:asciiTheme="majorHAnsi" w:hAnsiTheme="majorHAnsi"/>
+          <w:sz w:val="24"/>
+          <w:szCs w:val="24"/>
+          <w:lang w:eastAsia="ja-JP"/>
+        </w:rPr>
+        <w:t xml:space="preserve">not always a good choice </w:t>
+      </w:r>
+      <w:r>
+        <w:rPr>
+          <w:rFonts w:asciiTheme="majorHAnsi" w:hAnsiTheme="majorHAnsi"/>
+          <w:sz w:val="24"/>
+          <w:szCs w:val="24"/>
+          <w:lang w:eastAsia="ja-JP"/>
+        </w:rPr>
+        <w:t>due to the traveling cost, wasting</w:t>
+      </w:r>
+      <w:r>
+        <w:rPr>
+          <w:rFonts w:asciiTheme="majorHAnsi" w:hAnsiTheme="majorHAnsi"/>
+          <w:sz w:val="24"/>
+          <w:szCs w:val="24"/>
+          <w:lang w:eastAsia="ja-JP"/>
+        </w:rPr>
+        <w:t xml:space="preserve"> time and </w:t>
+      </w:r>
+      <w:r>
+        <w:rPr>
+          <w:rFonts w:asciiTheme="majorHAnsi" w:hAnsiTheme="majorHAnsi"/>
+          <w:sz w:val="24"/>
+          <w:szCs w:val="24"/>
+          <w:lang w:eastAsia="ja-JP"/>
+        </w:rPr>
+        <w:t>unsafeness</w:t>
       </w:r>
       <w:r>
         <w:rPr>
@@ -2371,121 +2216,7 @@
           <w:vertAlign w:val="superscript"/>
           <w:lang w:eastAsia="ja-JP"/>
         </w:rPr>
-        <w:t>[</w:t>
-      </w:r>
-      <w:proofErr w:type="gramEnd"/>
-      <w:r>
-        <w:rPr>
-          <w:rFonts w:asciiTheme="majorHAnsi" w:hAnsiTheme="majorHAnsi"/>
-          <w:sz w:val="24"/>
-          <w:szCs w:val="24"/>
-          <w:vertAlign w:val="superscript"/>
-          <w:lang w:eastAsia="ja-JP"/>
-        </w:rPr>
-        <w:t>2]</w:t>
-      </w:r>
-      <w:r>
-        <w:rPr>
-          <w:rFonts w:asciiTheme="majorHAnsi" w:hAnsiTheme="majorHAnsi"/>
-          <w:sz w:val="24"/>
-          <w:szCs w:val="24"/>
-          <w:lang w:eastAsia="ja-JP"/>
-        </w:rPr>
-        <w:t>.</w:t>
-      </w:r>
-      <w:r>
-        <w:rPr>
-          <w:rFonts w:asciiTheme="majorHAnsi" w:hAnsiTheme="majorHAnsi"/>
-          <w:sz w:val="24"/>
-          <w:szCs w:val="24"/>
-          <w:lang w:eastAsia="ja-JP"/>
-        </w:rPr>
-        <w:t xml:space="preserve"> </w:t>
-      </w:r>
-      <w:r>
-        <w:rPr>
-          <w:rFonts w:asciiTheme="majorHAnsi" w:hAnsiTheme="majorHAnsi"/>
-          <w:sz w:val="24"/>
-          <w:szCs w:val="24"/>
-          <w:lang w:eastAsia="ja-JP"/>
-        </w:rPr>
-        <w:t xml:space="preserve">Besides that, </w:t>
-      </w:r>
-      <w:r>
-        <w:rPr>
-          <w:rFonts w:asciiTheme="majorHAnsi" w:hAnsiTheme="majorHAnsi"/>
-          <w:sz w:val="24"/>
-          <w:szCs w:val="24"/>
-          <w:lang w:eastAsia="ja-JP"/>
-        </w:rPr>
-        <w:t xml:space="preserve">taking a medical treatment </w:t>
-      </w:r>
-      <w:r>
-        <w:rPr>
-          <w:rFonts w:asciiTheme="majorHAnsi" w:hAnsiTheme="majorHAnsi"/>
-          <w:sz w:val="24"/>
-          <w:szCs w:val="24"/>
-          <w:lang w:eastAsia="ja-JP"/>
-        </w:rPr>
-        <w:t xml:space="preserve">at hospitals </w:t>
-      </w:r>
-      <w:r>
-        <w:rPr>
-          <w:rFonts w:asciiTheme="majorHAnsi" w:hAnsiTheme="majorHAnsi"/>
-          <w:sz w:val="24"/>
-          <w:szCs w:val="24"/>
-          <w:lang w:eastAsia="ja-JP"/>
-        </w:rPr>
-        <w:t xml:space="preserve">not always a good choice </w:t>
-      </w:r>
-      <w:r>
-        <w:rPr>
-          <w:rFonts w:asciiTheme="majorHAnsi" w:hAnsiTheme="majorHAnsi"/>
-          <w:sz w:val="24"/>
-          <w:szCs w:val="24"/>
-          <w:lang w:eastAsia="ja-JP"/>
-        </w:rPr>
-        <w:t>due to the traveling cost, wasting</w:t>
-      </w:r>
-      <w:r>
-        <w:rPr>
-          <w:rFonts w:asciiTheme="majorHAnsi" w:hAnsiTheme="majorHAnsi"/>
-          <w:sz w:val="24"/>
-          <w:szCs w:val="24"/>
-          <w:lang w:eastAsia="ja-JP"/>
-        </w:rPr>
-        <w:t xml:space="preserve"> time and </w:t>
-      </w:r>
-      <w:proofErr w:type="gramStart"/>
-      <w:r>
-        <w:rPr>
-          <w:rFonts w:asciiTheme="majorHAnsi" w:hAnsiTheme="majorHAnsi"/>
-          <w:sz w:val="24"/>
-          <w:szCs w:val="24"/>
-          <w:lang w:eastAsia="ja-JP"/>
-        </w:rPr>
-        <w:t>unsafeness</w:t>
-      </w:r>
-      <w:r>
-        <w:rPr>
-          <w:rFonts w:asciiTheme="majorHAnsi" w:hAnsiTheme="majorHAnsi"/>
-          <w:sz w:val="24"/>
-          <w:szCs w:val="24"/>
-          <w:vertAlign w:val="superscript"/>
-          <w:lang w:eastAsia="ja-JP"/>
-        </w:rPr>
-        <w:t>[</w:t>
-      </w:r>
-      <w:proofErr w:type="gramEnd"/>
-      <w:r>
-        <w:rPr>
-          <w:rFonts w:asciiTheme="majorHAnsi" w:hAnsiTheme="majorHAnsi"/>
-          <w:sz w:val="24"/>
-          <w:szCs w:val="24"/>
-          <w:vertAlign w:val="superscript"/>
-          <w:lang w:eastAsia="ja-JP"/>
-        </w:rPr>
-        <w:t>3]</w:t>
+        <w:t>[3]</w:t>
       </w:r>
       <w:r>
         <w:rPr>
@@ -2600,15 +2331,10 @@
           <w:numId w:val="8"/>
         </w:numPr>
       </w:pPr>
-      <w:proofErr w:type="spellStart"/>
-      <w:r>
-        <w:t>HealthTAP</w:t>
-      </w:r>
-      <w:proofErr w:type="spellEnd"/>
-      <w:r>
-        <w:t xml:space="preserve"> </w:t>
-      </w:r>
-      <w:hyperlink r:id="rId9" w:history="1">
+      <w:r>
+        <w:t xml:space="preserve">HealthTAP </w:t>
+      </w:r>
+      <w:hyperlink r:id="rId8" w:history="1">
         <w:r>
           <w:rPr>
             <w:rStyle w:val="Hyperlink"/>
@@ -2625,19 +2351,11 @@
           <w:i/>
         </w:rPr>
       </w:pPr>
-      <w:proofErr w:type="gramStart"/>
       <w:r>
         <w:rPr>
           <w:i/>
         </w:rPr>
-        <w:t>“55,000 doctors.</w:t>
-      </w:r>
-      <w:proofErr w:type="gramEnd"/>
-      <w:r>
-        <w:rPr>
-          <w:i/>
-        </w:rPr>
-        <w:t xml:space="preserve"> No waiting room.”</w:t>
+        <w:t>“55,000 doctors. No waiting room.”</w:t>
       </w:r>
     </w:p>
     <w:p>
@@ -2660,7 +2378,7 @@
       <w:r>
         <w:t xml:space="preserve">MDLIVE </w:t>
       </w:r>
-      <w:hyperlink r:id="rId10" w:history="1">
+      <w:hyperlink r:id="rId9" w:history="1">
         <w:r>
           <w:rPr>
             <w:rStyle w:val="Hyperlink"/>
@@ -2681,21 +2399,7 @@
         <w:rPr>
           <w:i/>
         </w:rPr>
-        <w:t xml:space="preserve">Get 24/7 access to </w:t>
-      </w:r>
-      <w:proofErr w:type="gramStart"/>
-      <w:r>
-        <w:rPr>
-          <w:i/>
-        </w:rPr>
-        <w:t>doctors</w:t>
-      </w:r>
-      <w:proofErr w:type="gramEnd"/>
-      <w:r>
-        <w:rPr>
-          <w:i/>
-        </w:rPr>
-        <w:t xml:space="preserve"> video or phone!</w:t>
+        <w:t>Get 24/7 access to doctors video or phone!</w:t>
       </w:r>
       <w:r>
         <w:t>”</w:t>
@@ -2710,15 +2414,7 @@
         <w:t>Patient registers as a member of the system and make appointment with consultant.</w:t>
       </w:r>
       <w:r>
-        <w:t xml:space="preserve"> After waiting for an email to confirm, he can have a video meeting </w:t>
-      </w:r>
-      <w:proofErr w:type="gramStart"/>
-      <w:r>
-        <w:t>with</w:t>
-      </w:r>
-      <w:proofErr w:type="gramEnd"/>
-      <w:r>
-        <w:t xml:space="preserve"> doctor.</w:t>
+        <w:t xml:space="preserve"> After waiting for an email to confirm, he can have a video meeting with doctor.</w:t>
       </w:r>
     </w:p>
     <w:p>
@@ -2729,15 +2425,10 @@
           <w:numId w:val="8"/>
         </w:numPr>
       </w:pPr>
-      <w:proofErr w:type="spellStart"/>
-      <w:r>
-        <w:t>Alobacsi</w:t>
-      </w:r>
-      <w:proofErr w:type="spellEnd"/>
-      <w:r>
-        <w:t xml:space="preserve"> </w:t>
-      </w:r>
-      <w:hyperlink r:id="rId11" w:history="1">
+      <w:r>
+        <w:t xml:space="preserve">Alobacsi </w:t>
+      </w:r>
+      <w:hyperlink r:id="rId10" w:history="1">
         <w:r>
           <w:rPr>
             <w:rStyle w:val="Hyperlink"/>
@@ -2758,77 +2449,7 @@
         <w:rPr>
           <w:i/>
         </w:rPr>
-        <w:t>“</w:t>
-      </w:r>
-      <w:proofErr w:type="spellStart"/>
-      <w:r>
-        <w:rPr>
-          <w:i/>
-        </w:rPr>
-        <w:t>Vì</w:t>
-      </w:r>
-      <w:proofErr w:type="spellEnd"/>
-      <w:r>
-        <w:rPr>
-          <w:i/>
-        </w:rPr>
-        <w:t xml:space="preserve"> </w:t>
-      </w:r>
-      <w:proofErr w:type="spellStart"/>
-      <w:r>
-        <w:rPr>
-          <w:i/>
-        </w:rPr>
-        <w:t>sức</w:t>
-      </w:r>
-      <w:proofErr w:type="spellEnd"/>
-      <w:r>
-        <w:rPr>
-          <w:i/>
-        </w:rPr>
-        <w:t xml:space="preserve"> </w:t>
-      </w:r>
-      <w:proofErr w:type="spellStart"/>
-      <w:r>
-        <w:rPr>
-          <w:i/>
-        </w:rPr>
-        <w:t>khỏe</w:t>
-      </w:r>
-      <w:proofErr w:type="spellEnd"/>
-      <w:r>
-        <w:rPr>
-          <w:i/>
-        </w:rPr>
-        <w:t xml:space="preserve"> </w:t>
-      </w:r>
-      <w:proofErr w:type="spellStart"/>
-      <w:r>
-        <w:rPr>
-          <w:i/>
-        </w:rPr>
-        <w:t>người</w:t>
-      </w:r>
-      <w:proofErr w:type="spellEnd"/>
-      <w:r>
-        <w:rPr>
-          <w:i/>
-        </w:rPr>
-        <w:t xml:space="preserve"> </w:t>
-      </w:r>
-      <w:proofErr w:type="spellStart"/>
-      <w:r>
-        <w:rPr>
-          <w:i/>
-        </w:rPr>
-        <w:t>Việt</w:t>
-      </w:r>
-      <w:proofErr w:type="spellEnd"/>
-      <w:r>
-        <w:rPr>
-          <w:i/>
-        </w:rPr>
-        <w:t>”</w:t>
+        <w:t>“Vì sức khỏe người Việt”</w:t>
       </w:r>
     </w:p>
     <w:p>
@@ -2893,7 +2514,7 @@
         </w:rPr>
         <w:tab/>
       </w:r>
-      <w:hyperlink r:id="rId12" w:history="1">
+      <w:hyperlink r:id="rId11" w:history="1">
         <w:r>
           <w:rPr>
             <w:rStyle w:val="Hyperlink"/>
@@ -2921,58 +2542,8 @@
         <w:rPr>
           <w:i/>
         </w:rPr>
-        <w:t xml:space="preserve">Chia </w:t>
-      </w:r>
-      <w:proofErr w:type="spellStart"/>
-      <w:r>
-        <w:rPr>
-          <w:i/>
-        </w:rPr>
-        <w:t>sẽ</w:t>
-      </w:r>
-      <w:proofErr w:type="spellEnd"/>
-      <w:r>
-        <w:rPr>
-          <w:i/>
-        </w:rPr>
-        <w:t xml:space="preserve"> </w:t>
-      </w:r>
-      <w:proofErr w:type="spellStart"/>
-      <w:r>
-        <w:rPr>
-          <w:i/>
-        </w:rPr>
-        <w:t>cùng</w:t>
-      </w:r>
-      <w:proofErr w:type="spellEnd"/>
-      <w:r>
-        <w:rPr>
-          <w:i/>
-        </w:rPr>
-        <w:t xml:space="preserve"> </w:t>
-      </w:r>
-      <w:proofErr w:type="spellStart"/>
-      <w:r>
-        <w:rPr>
-          <w:i/>
-        </w:rPr>
-        <w:t>chuyên</w:t>
-      </w:r>
-      <w:proofErr w:type="spellEnd"/>
-      <w:r>
-        <w:rPr>
-          <w:i/>
-        </w:rPr>
-        <w:t xml:space="preserve"> </w:t>
-      </w:r>
-      <w:proofErr w:type="spellStart"/>
-      <w:r>
-        <w:rPr>
-          <w:i/>
-        </w:rPr>
-        <w:t>gia</w:t>
-      </w:r>
-      <w:proofErr w:type="spellEnd"/>
+        <w:t>Chia sẽ cùng chuyên gia</w:t>
+      </w:r>
       <w:r>
         <w:rPr>
           <w:i/>
@@ -3040,11 +2611,9 @@
       <w:pPr>
         <w:ind w:left="360" w:firstLine="360"/>
       </w:pPr>
-      <w:proofErr w:type="gramStart"/>
       <w:r>
         <w:t>Medical treatment conduct via video meeting really hard to ensure the reliability and validity in comparison with traditional method.</w:t>
       </w:r>
-      <w:proofErr w:type="gramEnd"/>
       <w:r>
         <w:t xml:space="preserve"> Those existing system only support for a limit range of </w:t>
       </w:r>
@@ -3056,13 +2625,8 @@
         <w:t>s (Ex. c</w:t>
       </w:r>
       <w:r>
-        <w:t>ommon diseases: flu, headache, acne</w:t>
-      </w:r>
-      <w:proofErr w:type="gramStart"/>
-      <w:r>
-        <w:t>,…</w:t>
-      </w:r>
-      <w:proofErr w:type="gramEnd"/>
+        <w:t>ommon diseases: flu, headache, acne,…</w:t>
+      </w:r>
       <w:r>
         <w:t>). Base</w:t>
       </w:r>
@@ -3073,24 +2637,13 @@
         <w:t xml:space="preserve"> on a research</w:t>
       </w:r>
       <w:r>
-        <w:t xml:space="preserve"> in </w:t>
-      </w:r>
-      <w:proofErr w:type="gramStart"/>
-      <w:r>
-        <w:t>Netherlands</w:t>
+        <w:t xml:space="preserve"> in Netherlands</w:t>
       </w:r>
       <w:r>
         <w:rPr>
           <w:vertAlign w:val="superscript"/>
         </w:rPr>
-        <w:t>[</w:t>
-      </w:r>
-      <w:proofErr w:type="gramEnd"/>
-      <w:r>
-        <w:rPr>
-          <w:vertAlign w:val="superscript"/>
-        </w:rPr>
-        <w:t>4]</w:t>
+        <w:t>[4]</w:t>
       </w:r>
       <w:r>
         <w:t xml:space="preserve"> some of most popular topics were:</w:t>
@@ -3231,16 +2784,9 @@
           <w:numId w:val="1"/>
         </w:numPr>
       </w:pPr>
-      <w:proofErr w:type="gramStart"/>
-      <w:r>
-        <w:t>Beside</w:t>
-      </w:r>
-      <w:proofErr w:type="gramEnd"/>
-      <w:r>
-        <w:t xml:space="preserve"> video meeting, our system provide real-time chat function and attach high resolution image to have more accurate view.</w:t>
-      </w:r>
-      <w:bookmarkStart w:id="10" w:name="_GoBack"/>
-      <w:bookmarkEnd w:id="10"/>
+      <w:r>
+        <w:t>Beside video meeting, our system provide real-time chat function and attach high resolution image to have more accurate view.</w:t>
+      </w:r>
     </w:p>
     <w:p>
       <w:pPr>
@@ -3364,7 +2910,7 @@
           <w:color w:val="auto"/>
         </w:rPr>
       </w:pPr>
-      <w:bookmarkStart w:id="11" w:name="_Toc387956276"/>
+      <w:bookmarkStart w:id="10" w:name="_Toc387956276"/>
       <w:r>
         <w:rPr>
           <w:rFonts w:asciiTheme="majorHAnsi" w:hAnsiTheme="majorHAnsi"/>
@@ -3372,7 +2918,7 @@
         </w:rPr>
         <w:t>Disadvantage of OMCS</w:t>
       </w:r>
-      <w:bookmarkEnd w:id="11"/>
+      <w:bookmarkEnd w:id="10"/>
     </w:p>
     <w:p>
       <w:pPr>
@@ -3385,15 +2931,7 @@
         <w:t xml:space="preserve"> system</w:t>
       </w:r>
       <w:r>
-        <w:t xml:space="preserve">, especially </w:t>
-      </w:r>
-      <w:proofErr w:type="spellStart"/>
-      <w:r>
-        <w:t>paraclinical</w:t>
-      </w:r>
-      <w:proofErr w:type="spellEnd"/>
-      <w:r>
-        <w:t xml:space="preserve"> tests when those need precisely </w:t>
+        <w:t xml:space="preserve">, especially paraclinical tests when those need precisely </w:t>
       </w:r>
       <w:r>
         <w:t>equipment</w:t>
@@ -3406,7 +2944,6 @@
       <w:pPr>
         <w:ind w:left="360" w:firstLine="360"/>
       </w:pPr>
-      <w:proofErr w:type="gramStart"/>
       <w:r>
         <w:t>Electronic medical profile really hard to migrate with existing medical profile</w:t>
       </w:r>
@@ -3420,11 +2957,7 @@
         <w:t xml:space="preserve"> in different hospitals</w:t>
       </w:r>
       <w:r>
-        <w:t>.</w:t>
-      </w:r>
-      <w:proofErr w:type="gramEnd"/>
-      <w:r>
-        <w:t xml:space="preserve"> Doctor should create it manually.</w:t>
+        <w:t>. Doctor should create it manually.</w:t>
       </w:r>
     </w:p>
     <w:p>
@@ -3582,52 +3115,14 @@
                 <w:szCs w:val="24"/>
               </w:rPr>
             </w:pPr>
-            <w:proofErr w:type="spellStart"/>
             <w:r>
               <w:rPr>
                 <w:rFonts w:asciiTheme="minorHAnsi" w:hAnsiTheme="minorHAnsi" w:cstheme="minorHAnsi"/>
                 <w:sz w:val="24"/>
                 <w:szCs w:val="24"/>
               </w:rPr>
-              <w:t>Nguyễn</w:t>
-            </w:r>
-            <w:proofErr w:type="spellEnd"/>
-            <w:r>
-              <w:rPr>
-                <w:rFonts w:asciiTheme="minorHAnsi" w:hAnsiTheme="minorHAnsi" w:cstheme="minorHAnsi"/>
-                <w:sz w:val="24"/>
-                <w:szCs w:val="24"/>
-              </w:rPr>
-              <w:t xml:space="preserve"> </w:t>
-            </w:r>
-            <w:proofErr w:type="spellStart"/>
-            <w:r>
-              <w:rPr>
-                <w:rFonts w:asciiTheme="minorHAnsi" w:hAnsiTheme="minorHAnsi" w:cstheme="minorHAnsi"/>
-                <w:sz w:val="24"/>
-                <w:szCs w:val="24"/>
-              </w:rPr>
-              <w:t>Huy</w:t>
-            </w:r>
-            <w:proofErr w:type="spellEnd"/>
-            <w:r>
-              <w:rPr>
-                <w:rFonts w:asciiTheme="minorHAnsi" w:hAnsiTheme="minorHAnsi" w:cstheme="minorHAnsi"/>
-                <w:sz w:val="24"/>
-                <w:szCs w:val="24"/>
-              </w:rPr>
-              <w:t xml:space="preserve"> </w:t>
-            </w:r>
-            <w:proofErr w:type="spellStart"/>
-            <w:r>
-              <w:rPr>
-                <w:rFonts w:asciiTheme="minorHAnsi" w:hAnsiTheme="minorHAnsi" w:cstheme="minorHAnsi"/>
-                <w:sz w:val="24"/>
-                <w:szCs w:val="24"/>
-              </w:rPr>
-              <w:t>Hùng</w:t>
-            </w:r>
-            <w:proofErr w:type="spellEnd"/>
+              <w:t>Nguyễn Huy Hùng</w:t>
+            </w:r>
           </w:p>
         </w:tc>
         <w:tc>
@@ -3642,7 +3137,7 @@
                 <w:szCs w:val="24"/>
               </w:rPr>
             </w:pPr>
-            <w:hyperlink r:id="rId13" w:history="1">
+            <w:hyperlink r:id="rId12" w:history="1">
               <w:r>
                 <w:rPr>
                   <w:rStyle w:val="Hyperlink"/>
@@ -3695,70 +3190,14 @@
                 <w:szCs w:val="24"/>
               </w:rPr>
             </w:pPr>
-            <w:proofErr w:type="spellStart"/>
             <w:r>
               <w:rPr>
                 <w:rFonts w:asciiTheme="minorHAnsi" w:hAnsiTheme="minorHAnsi" w:cstheme="minorHAnsi"/>
                 <w:sz w:val="24"/>
                 <w:szCs w:val="24"/>
               </w:rPr>
-              <w:t>Trần</w:t>
-            </w:r>
-            <w:proofErr w:type="spellEnd"/>
-            <w:r>
-              <w:rPr>
-                <w:rFonts w:asciiTheme="minorHAnsi" w:hAnsiTheme="minorHAnsi" w:cstheme="minorHAnsi"/>
-                <w:sz w:val="24"/>
-                <w:szCs w:val="24"/>
-              </w:rPr>
-              <w:t xml:space="preserve"> </w:t>
-            </w:r>
-            <w:proofErr w:type="spellStart"/>
-            <w:r>
-              <w:rPr>
-                <w:rFonts w:asciiTheme="minorHAnsi" w:hAnsiTheme="minorHAnsi" w:cstheme="minorHAnsi"/>
-                <w:sz w:val="24"/>
-                <w:szCs w:val="24"/>
-              </w:rPr>
-              <w:t>Nguyên</w:t>
-            </w:r>
-            <w:proofErr w:type="spellEnd"/>
-            <w:r>
-              <w:rPr>
-                <w:rFonts w:asciiTheme="minorHAnsi" w:hAnsiTheme="minorHAnsi" w:cstheme="minorHAnsi"/>
-                <w:sz w:val="24"/>
-                <w:szCs w:val="24"/>
-              </w:rPr>
-              <w:t xml:space="preserve"> </w:t>
-            </w:r>
-            <w:proofErr w:type="spellStart"/>
-            <w:r>
-              <w:rPr>
-                <w:rFonts w:asciiTheme="minorHAnsi" w:hAnsiTheme="minorHAnsi" w:cstheme="minorHAnsi"/>
-                <w:sz w:val="24"/>
-                <w:szCs w:val="24"/>
-              </w:rPr>
-              <w:t>Tiến</w:t>
-            </w:r>
-            <w:proofErr w:type="spellEnd"/>
-            <w:r>
-              <w:rPr>
-                <w:rFonts w:asciiTheme="minorHAnsi" w:hAnsiTheme="minorHAnsi" w:cstheme="minorHAnsi"/>
-                <w:sz w:val="24"/>
-                <w:szCs w:val="24"/>
-              </w:rPr>
-              <w:t xml:space="preserve"> </w:t>
-            </w:r>
-            <w:proofErr w:type="spellStart"/>
-            <w:r>
-              <w:rPr>
-                <w:rFonts w:asciiTheme="minorHAnsi" w:hAnsiTheme="minorHAnsi" w:cstheme="minorHAnsi"/>
-                <w:sz w:val="24"/>
-                <w:szCs w:val="24"/>
-              </w:rPr>
-              <w:t>Sứ</w:t>
-            </w:r>
-            <w:proofErr w:type="spellEnd"/>
+              <w:t>Trần Nguyên Tiến Sứ</w:t>
+            </w:r>
           </w:p>
         </w:tc>
         <w:tc>
@@ -3773,7 +3212,7 @@
                 <w:szCs w:val="24"/>
               </w:rPr>
             </w:pPr>
-            <w:hyperlink r:id="rId14" w:history="1">
+            <w:hyperlink r:id="rId13" w:history="1">
               <w:r>
                 <w:rPr>
                   <w:rStyle w:val="Hyperlink"/>
@@ -3828,7 +3267,6 @@
                 <w:szCs w:val="24"/>
               </w:rPr>
             </w:pPr>
-            <w:proofErr w:type="spellStart"/>
             <w:r>
               <w:rPr>
                 <w:rFonts w:asciiTheme="majorHAnsi" w:hAnsiTheme="majorHAnsi"/>
@@ -3843,27 +3281,8 @@
                 <w:sz w:val="24"/>
                 <w:szCs w:val="24"/>
               </w:rPr>
-              <w:t>n</w:t>
-            </w:r>
-            <w:proofErr w:type="spellEnd"/>
-            <w:r>
-              <w:rPr>
-                <w:rFonts w:asciiTheme="majorHAnsi" w:hAnsiTheme="majorHAnsi"/>
-                <w:sz w:val="24"/>
-                <w:szCs w:val="24"/>
-              </w:rPr>
-              <w:t xml:space="preserve"> Cao </w:t>
-            </w:r>
-            <w:proofErr w:type="spellStart"/>
-            <w:r>
-              <w:rPr>
-                <w:rFonts w:asciiTheme="majorHAnsi" w:hAnsiTheme="majorHAnsi"/>
-                <w:sz w:val="24"/>
-                <w:szCs w:val="24"/>
-              </w:rPr>
-              <w:t>Danh</w:t>
-            </w:r>
-            <w:proofErr w:type="spellEnd"/>
+              <w:t>n Cao Danh</w:t>
+            </w:r>
           </w:p>
         </w:tc>
         <w:tc>
@@ -3878,7 +3297,7 @@
                 <w:szCs w:val="24"/>
               </w:rPr>
             </w:pPr>
-            <w:hyperlink r:id="rId15" w:history="1">
+            <w:hyperlink r:id="rId14" w:history="1">
               <w:r>
                 <w:rPr>
                   <w:rStyle w:val="Hyperlink"/>
@@ -3931,52 +3350,14 @@
                 <w:szCs w:val="24"/>
               </w:rPr>
             </w:pPr>
-            <w:proofErr w:type="spellStart"/>
             <w:r>
               <w:rPr>
                 <w:rFonts w:asciiTheme="majorHAnsi" w:hAnsiTheme="majorHAnsi"/>
                 <w:sz w:val="24"/>
                 <w:szCs w:val="24"/>
               </w:rPr>
-              <w:t>Trương</w:t>
-            </w:r>
-            <w:proofErr w:type="spellEnd"/>
-            <w:r>
-              <w:rPr>
-                <w:rFonts w:asciiTheme="majorHAnsi" w:hAnsiTheme="majorHAnsi"/>
-                <w:sz w:val="24"/>
-                <w:szCs w:val="24"/>
-              </w:rPr>
-              <w:t xml:space="preserve"> </w:t>
-            </w:r>
-            <w:proofErr w:type="spellStart"/>
-            <w:r>
-              <w:rPr>
-                <w:rFonts w:asciiTheme="majorHAnsi" w:hAnsiTheme="majorHAnsi"/>
-                <w:sz w:val="24"/>
-                <w:szCs w:val="24"/>
-              </w:rPr>
-              <w:t>Hải</w:t>
-            </w:r>
-            <w:proofErr w:type="spellEnd"/>
-            <w:r>
-              <w:rPr>
-                <w:rFonts w:asciiTheme="majorHAnsi" w:hAnsiTheme="majorHAnsi"/>
-                <w:sz w:val="24"/>
-                <w:szCs w:val="24"/>
-              </w:rPr>
-              <w:t xml:space="preserve"> </w:t>
-            </w:r>
-            <w:proofErr w:type="spellStart"/>
-            <w:r>
-              <w:rPr>
-                <w:rFonts w:asciiTheme="majorHAnsi" w:hAnsiTheme="majorHAnsi"/>
-                <w:sz w:val="24"/>
-                <w:szCs w:val="24"/>
-              </w:rPr>
-              <w:t>Đăng</w:t>
-            </w:r>
-            <w:proofErr w:type="spellEnd"/>
+              <w:t>Trương Hải Đăng</w:t>
+            </w:r>
           </w:p>
         </w:tc>
         <w:tc>
@@ -3993,7 +3374,7 @@
                 <w:szCs w:val="24"/>
               </w:rPr>
             </w:pPr>
-            <w:hyperlink r:id="rId16" w:history="1">
+            <w:hyperlink r:id="rId15" w:history="1">
               <w:r>
                 <w:rPr>
                   <w:rStyle w:val="Hyperlink"/>
@@ -4046,52 +3427,14 @@
                 <w:szCs w:val="24"/>
               </w:rPr>
             </w:pPr>
-            <w:proofErr w:type="spellStart"/>
             <w:r>
               <w:rPr>
                 <w:rFonts w:asciiTheme="majorHAnsi" w:hAnsiTheme="majorHAnsi"/>
                 <w:sz w:val="24"/>
                 <w:szCs w:val="24"/>
               </w:rPr>
-              <w:t>Bùi</w:t>
-            </w:r>
-            <w:proofErr w:type="spellEnd"/>
-            <w:r>
-              <w:rPr>
-                <w:rFonts w:asciiTheme="majorHAnsi" w:hAnsiTheme="majorHAnsi"/>
-                <w:sz w:val="24"/>
-                <w:szCs w:val="24"/>
-              </w:rPr>
-              <w:t xml:space="preserve"> </w:t>
-            </w:r>
-            <w:proofErr w:type="spellStart"/>
-            <w:r>
-              <w:rPr>
-                <w:rFonts w:asciiTheme="majorHAnsi" w:hAnsiTheme="majorHAnsi"/>
-                <w:sz w:val="24"/>
-                <w:szCs w:val="24"/>
-              </w:rPr>
-              <w:t>Nguyên</w:t>
-            </w:r>
-            <w:proofErr w:type="spellEnd"/>
-            <w:r>
-              <w:rPr>
-                <w:rFonts w:asciiTheme="majorHAnsi" w:hAnsiTheme="majorHAnsi"/>
-                <w:sz w:val="24"/>
-                <w:szCs w:val="24"/>
-              </w:rPr>
-              <w:t xml:space="preserve"> </w:t>
-            </w:r>
-            <w:proofErr w:type="spellStart"/>
-            <w:r>
-              <w:rPr>
-                <w:rFonts w:asciiTheme="majorHAnsi" w:hAnsiTheme="majorHAnsi"/>
-                <w:sz w:val="24"/>
-                <w:szCs w:val="24"/>
-              </w:rPr>
-              <w:t>Tín</w:t>
-            </w:r>
-            <w:proofErr w:type="spellEnd"/>
+              <w:t>Bùi Nguyên Tín</w:t>
+            </w:r>
           </w:p>
         </w:tc>
         <w:tc>
@@ -4106,7 +3449,7 @@
                 <w:szCs w:val="24"/>
               </w:rPr>
             </w:pPr>
-            <w:hyperlink r:id="rId17" w:history="1">
+            <w:hyperlink r:id="rId16" w:history="1">
               <w:r>
                 <w:rPr>
                   <w:rStyle w:val="Hyperlink"/>
@@ -4114,7 +3457,18 @@
                   <w:sz w:val="24"/>
                   <w:szCs w:val="24"/>
                 </w:rPr>
-                <w:t>tinbnse60165@fpt.edu.vn</w:t>
+                <w:t>tinbn</w:t>
+              </w:r>
+              <w:bookmarkStart w:id="11" w:name="_GoBack"/>
+              <w:bookmarkEnd w:id="11"/>
+              <w:r>
+                <w:rPr>
+                  <w:rStyle w:val="Hyperlink"/>
+                  <w:rFonts w:asciiTheme="majorHAnsi" w:hAnsiTheme="majorHAnsi"/>
+                  <w:sz w:val="24"/>
+                  <w:szCs w:val="24"/>
+                </w:rPr>
+                <w:t>60165@fpt.edu.vn</w:t>
               </w:r>
             </w:hyperlink>
           </w:p>
@@ -4162,7 +3516,7 @@
         </w:rPr>
         <w:t xml:space="preserve">[1] </w:t>
       </w:r>
-      <w:hyperlink r:id="rId18" w:history="1">
+      <w:hyperlink r:id="rId17" w:history="1">
         <w:r>
           <w:rPr>
             <w:rStyle w:val="Hyperlink"/>
@@ -4178,7 +3532,7 @@
         </w:rPr>
         <w:t xml:space="preserve">[2] </w:t>
       </w:r>
-      <w:hyperlink r:id="rId19" w:history="1">
+      <w:hyperlink r:id="rId18" w:history="1">
         <w:r>
           <w:rPr>
             <w:rStyle w:val="Hyperlink"/>
@@ -4191,7 +3545,7 @@
       <w:r>
         <w:t xml:space="preserve">[3] </w:t>
       </w:r>
-      <w:hyperlink r:id="rId20" w:history="1">
+      <w:hyperlink r:id="rId19" w:history="1">
         <w:r>
           <w:rPr>
             <w:rStyle w:val="Hyperlink"/>
@@ -4212,7 +3566,7 @@
         </w:rPr>
         <w:t xml:space="preserve">[4] </w:t>
       </w:r>
-      <w:hyperlink r:id="rId21" w:history="1">
+      <w:hyperlink r:id="rId20" w:history="1">
         <w:r>
           <w:rPr>
             <w:rStyle w:val="Hyperlink"/>
@@ -4230,7 +3584,7 @@
       </w:pPr>
     </w:p>
     <w:sectPr>
-      <w:footerReference w:type="default" r:id="rId22"/>
+      <w:footerReference w:type="default" r:id="rId21"/>
       <w:pgSz w:w="11906" w:h="16838"/>
       <w:pgMar w:top="1440" w:right="1440" w:bottom="1440" w:left="1440" w:header="708" w:footer="708" w:gutter="0"/>
       <w:cols w:space="708"/>
@@ -4241,7 +3595,7 @@
 </file>
 
 <file path=word/endnotes.xml><?xml version="1.0" encoding="utf-8"?>
-<w:endnotes xmlns:wpc="http://schemas.microsoft.com/office/word/2010/wordprocessingCanvas" xmlns:mc="http://schemas.openxmlformats.org/markup-compatibility/2006" xmlns:o="urn:schemas-microsoft-com:office:office" xmlns:r="http://schemas.openxmlformats.org/officeDocument/2006/relationships" xmlns:m="http://schemas.openxmlformats.org/officeDocument/2006/math" xmlns:v="urn:schemas-microsoft-com:vml" xmlns:wp14="http://schemas.microsoft.com/office/word/2010/wordprocessingDrawing" xmlns:wp="http://schemas.openxmlformats.org/drawingml/2006/wordprocessingDrawing" xmlns:w10="urn:schemas-microsoft-com:office:word" xmlns:w="http://schemas.openxmlformats.org/wordprocessingml/2006/main" xmlns:w14="http://schemas.microsoft.com/office/word/2010/wordml" xmlns:wpg="http://schemas.microsoft.com/office/word/2010/wordprocessingGroup" xmlns:wpi="http://schemas.microsoft.com/office/word/2010/wordprocessingInk" xmlns:wne="http://schemas.microsoft.com/office/word/2006/wordml" xmlns:wps="http://schemas.microsoft.com/office/word/2010/wordprocessingShape" mc:Ignorable="w14 wp14">
+<w:endnotes xmlns:wpc="http://schemas.microsoft.com/office/word/2010/wordprocessingCanvas" xmlns:mc="http://schemas.openxmlformats.org/markup-compatibility/2006" xmlns:o="urn:schemas-microsoft-com:office:office" xmlns:r="http://schemas.openxmlformats.org/officeDocument/2006/relationships" xmlns:m="http://schemas.openxmlformats.org/officeDocument/2006/math" xmlns:v="urn:schemas-microsoft-com:vml" xmlns:wp14="http://schemas.microsoft.com/office/word/2010/wordprocessingDrawing" xmlns:wp="http://schemas.openxmlformats.org/drawingml/2006/wordprocessingDrawing" xmlns:w10="urn:schemas-microsoft-com:office:word" xmlns:w="http://schemas.openxmlformats.org/wordprocessingml/2006/main" xmlns:w14="http://schemas.microsoft.com/office/word/2010/wordml" xmlns:w15="http://schemas.microsoft.com/office/word/2012/wordml" xmlns:wpg="http://schemas.microsoft.com/office/word/2010/wordprocessingGroup" xmlns:wpi="http://schemas.microsoft.com/office/word/2010/wordprocessingInk" xmlns:wne="http://schemas.microsoft.com/office/word/2006/wordml" xmlns:wps="http://schemas.microsoft.com/office/word/2010/wordprocessingShape" mc:Ignorable="w14 w15 wp14">
   <w:endnote w:type="separator" w:id="-1">
     <w:p>
       <w:pPr>
@@ -4266,7 +3620,7 @@
 </file>
 
 <file path=word/footer1.xml><?xml version="1.0" encoding="utf-8"?>
-<w:ftr xmlns:wpc="http://schemas.microsoft.com/office/word/2010/wordprocessingCanvas" xmlns:mc="http://schemas.openxmlformats.org/markup-compatibility/2006" xmlns:o="urn:schemas-microsoft-com:office:office" xmlns:r="http://schemas.openxmlformats.org/officeDocument/2006/relationships" xmlns:m="http://schemas.openxmlformats.org/officeDocument/2006/math" xmlns:v="urn:schemas-microsoft-com:vml" xmlns:wp14="http://schemas.microsoft.com/office/word/2010/wordprocessingDrawing" xmlns:wp="http://schemas.openxmlformats.org/drawingml/2006/wordprocessingDrawing" xmlns:w10="urn:schemas-microsoft-com:office:word" xmlns:w="http://schemas.openxmlformats.org/wordprocessingml/2006/main" xmlns:w14="http://schemas.microsoft.com/office/word/2010/wordml" xmlns:wpg="http://schemas.microsoft.com/office/word/2010/wordprocessingGroup" xmlns:wpi="http://schemas.microsoft.com/office/word/2010/wordprocessingInk" xmlns:wne="http://schemas.microsoft.com/office/word/2006/wordml" xmlns:wps="http://schemas.microsoft.com/office/word/2010/wordprocessingShape" mc:Ignorable="w14 wp14">
+<w:ftr xmlns:wpc="http://schemas.microsoft.com/office/word/2010/wordprocessingCanvas" xmlns:mc="http://schemas.openxmlformats.org/markup-compatibility/2006" xmlns:o="urn:schemas-microsoft-com:office:office" xmlns:r="http://schemas.openxmlformats.org/officeDocument/2006/relationships" xmlns:m="http://schemas.openxmlformats.org/officeDocument/2006/math" xmlns:v="urn:schemas-microsoft-com:vml" xmlns:wp14="http://schemas.microsoft.com/office/word/2010/wordprocessingDrawing" xmlns:wp="http://schemas.openxmlformats.org/drawingml/2006/wordprocessingDrawing" xmlns:w10="urn:schemas-microsoft-com:office:word" xmlns:w="http://schemas.openxmlformats.org/wordprocessingml/2006/main" xmlns:w14="http://schemas.microsoft.com/office/word/2010/wordml" xmlns:w15="http://schemas.microsoft.com/office/word/2012/wordml" xmlns:wpg="http://schemas.microsoft.com/office/word/2010/wordprocessingGroup" xmlns:wpi="http://schemas.microsoft.com/office/word/2010/wordprocessingInk" xmlns:wne="http://schemas.microsoft.com/office/word/2006/wordml" xmlns:wps="http://schemas.microsoft.com/office/word/2010/wordprocessingShape" mc:Ignorable="w14 w15 wp14">
   <w:p>
     <w:pPr>
       <w:pStyle w:val="Footer"/>
@@ -4314,7 +3668,7 @@
           <w:rPr>
             <w:noProof/>
           </w:rPr>
-          <w:t>5</w:t>
+          <w:t>1</w:t>
         </w:r>
         <w:r>
           <w:rPr>
@@ -4334,7 +3688,7 @@
 </file>
 
 <file path=word/footnotes.xml><?xml version="1.0" encoding="utf-8"?>
-<w:footnotes xmlns:wpc="http://schemas.microsoft.com/office/word/2010/wordprocessingCanvas" xmlns:mc="http://schemas.openxmlformats.org/markup-compatibility/2006" xmlns:o="urn:schemas-microsoft-com:office:office" xmlns:r="http://schemas.openxmlformats.org/officeDocument/2006/relationships" xmlns:m="http://schemas.openxmlformats.org/officeDocument/2006/math" xmlns:v="urn:schemas-microsoft-com:vml" xmlns:wp14="http://schemas.microsoft.com/office/word/2010/wordprocessingDrawing" xmlns:wp="http://schemas.openxmlformats.org/drawingml/2006/wordprocessingDrawing" xmlns:w10="urn:schemas-microsoft-com:office:word" xmlns:w="http://schemas.openxmlformats.org/wordprocessingml/2006/main" xmlns:w14="http://schemas.microsoft.com/office/word/2010/wordml" xmlns:wpg="http://schemas.microsoft.com/office/word/2010/wordprocessingGroup" xmlns:wpi="http://schemas.microsoft.com/office/word/2010/wordprocessingInk" xmlns:wne="http://schemas.microsoft.com/office/word/2006/wordml" xmlns:wps="http://schemas.microsoft.com/office/word/2010/wordprocessingShape" mc:Ignorable="w14 wp14">
+<w:footnotes xmlns:wpc="http://schemas.microsoft.com/office/word/2010/wordprocessingCanvas" xmlns:mc="http://schemas.openxmlformats.org/markup-compatibility/2006" xmlns:o="urn:schemas-microsoft-com:office:office" xmlns:r="http://schemas.openxmlformats.org/officeDocument/2006/relationships" xmlns:m="http://schemas.openxmlformats.org/officeDocument/2006/math" xmlns:v="urn:schemas-microsoft-com:vml" xmlns:wp14="http://schemas.microsoft.com/office/word/2010/wordprocessingDrawing" xmlns:wp="http://schemas.openxmlformats.org/drawingml/2006/wordprocessingDrawing" xmlns:w10="urn:schemas-microsoft-com:office:word" xmlns:w="http://schemas.openxmlformats.org/wordprocessingml/2006/main" xmlns:w14="http://schemas.microsoft.com/office/word/2010/wordml" xmlns:w15="http://schemas.microsoft.com/office/word/2012/wordml" xmlns:wpg="http://schemas.microsoft.com/office/word/2010/wordprocessingGroup" xmlns:wpi="http://schemas.microsoft.com/office/word/2010/wordprocessingInk" xmlns:wne="http://schemas.microsoft.com/office/word/2006/wordml" xmlns:wps="http://schemas.microsoft.com/office/word/2010/wordprocessingShape" mc:Ignorable="w14 w15 wp14">
   <w:footnote w:type="separator" w:id="-1">
     <w:p>
       <w:pPr>
@@ -4359,7 +3713,7 @@
 </file>
 
 <file path=word/numbering.xml><?xml version="1.0" encoding="utf-8"?>
-<w:numbering xmlns:wpc="http://schemas.microsoft.com/office/word/2010/wordprocessingCanvas" xmlns:mc="http://schemas.openxmlformats.org/markup-compatibility/2006" xmlns:o="urn:schemas-microsoft-com:office:office" xmlns:r="http://schemas.openxmlformats.org/officeDocument/2006/relationships" xmlns:m="http://schemas.openxmlformats.org/officeDocument/2006/math" xmlns:v="urn:schemas-microsoft-com:vml" xmlns:wp14="http://schemas.microsoft.com/office/word/2010/wordprocessingDrawing" xmlns:wp="http://schemas.openxmlformats.org/drawingml/2006/wordprocessingDrawing" xmlns:w10="urn:schemas-microsoft-com:office:word" xmlns:w="http://schemas.openxmlformats.org/wordprocessingml/2006/main" xmlns:w14="http://schemas.microsoft.com/office/word/2010/wordml" xmlns:wpg="http://schemas.microsoft.com/office/word/2010/wordprocessingGroup" xmlns:wpi="http://schemas.microsoft.com/office/word/2010/wordprocessingInk" xmlns:wne="http://schemas.microsoft.com/office/word/2006/wordml" xmlns:wps="http://schemas.microsoft.com/office/word/2010/wordprocessingShape" mc:Ignorable="w14 wp14">
+<w:numbering xmlns:wpc="http://schemas.microsoft.com/office/word/2010/wordprocessingCanvas" xmlns:mc="http://schemas.openxmlformats.org/markup-compatibility/2006" xmlns:o="urn:schemas-microsoft-com:office:office" xmlns:r="http://schemas.openxmlformats.org/officeDocument/2006/relationships" xmlns:m="http://schemas.openxmlformats.org/officeDocument/2006/math" xmlns:v="urn:schemas-microsoft-com:vml" xmlns:wp14="http://schemas.microsoft.com/office/word/2010/wordprocessingDrawing" xmlns:wp="http://schemas.openxmlformats.org/drawingml/2006/wordprocessingDrawing" xmlns:w10="urn:schemas-microsoft-com:office:word" xmlns:w="http://schemas.openxmlformats.org/wordprocessingml/2006/main" xmlns:w14="http://schemas.microsoft.com/office/word/2010/wordml" xmlns:w15="http://schemas.microsoft.com/office/word/2012/wordml" xmlns:wpg="http://schemas.microsoft.com/office/word/2010/wordprocessingGroup" xmlns:wpi="http://schemas.microsoft.com/office/word/2010/wordprocessingInk" xmlns:wne="http://schemas.microsoft.com/office/word/2006/wordml" xmlns:wps="http://schemas.microsoft.com/office/word/2010/wordprocessingShape" mc:Ignorable="w14 w15 wp14">
   <w:abstractNum w:abstractNumId="0">
     <w:nsid w:val="12EC18B3"/>
     <w:multiLevelType w:val="hybridMultilevel"/>
@@ -5148,7 +4502,7 @@
 </file>
 
 <file path=word/styles.xml><?xml version="1.0" encoding="utf-8"?>
-<w:styles xmlns:mc="http://schemas.openxmlformats.org/markup-compatibility/2006" xmlns:r="http://schemas.openxmlformats.org/officeDocument/2006/relationships" xmlns:w="http://schemas.openxmlformats.org/wordprocessingml/2006/main" xmlns:w14="http://schemas.microsoft.com/office/word/2010/wordml" mc:Ignorable="w14">
+<w:styles xmlns:mc="http://schemas.openxmlformats.org/markup-compatibility/2006" xmlns:r="http://schemas.openxmlformats.org/officeDocument/2006/relationships" xmlns:w="http://schemas.openxmlformats.org/wordprocessingml/2006/main" xmlns:w14="http://schemas.microsoft.com/office/word/2010/wordml" xmlns:w15="http://schemas.microsoft.com/office/word/2012/wordml" mc:Ignorable="w14 w15">
   <w:docDefaults>
     <w:rPrDefault>
       <w:rPr>
@@ -5164,660 +4518,378 @@
       </w:pPr>
     </w:pPrDefault>
   </w:docDefaults>
-  <w:latentStyles w:defLockedState="0" w:defUIPriority="99" w:defSemiHidden="1" w:defUnhideWhenUsed="1" w:defQFormat="0" w:count="267">
-    <w:lsdException w:name="Normal" w:semiHidden="0" w:uiPriority="0" w:unhideWhenUsed="0" w:qFormat="1"/>
-    <w:lsdException w:name="heading 1" w:semiHidden="0" w:uiPriority="9" w:unhideWhenUsed="0" w:qFormat="1"/>
-    <w:lsdException w:name="heading 2" w:uiPriority="9" w:qFormat="1"/>
-    <w:lsdException w:name="heading 3" w:uiPriority="9" w:qFormat="1"/>
-    <w:lsdException w:name="heading 4" w:uiPriority="9" w:qFormat="1"/>
-    <w:lsdException w:name="heading 5" w:uiPriority="9" w:qFormat="1"/>
-    <w:lsdException w:name="heading 6" w:uiPriority="9" w:qFormat="1"/>
-    <w:lsdException w:name="heading 7" w:uiPriority="9" w:qFormat="1"/>
-    <w:lsdException w:name="heading 8" w:uiPriority="9" w:qFormat="1"/>
-    <w:lsdException w:name="heading 9" w:uiPriority="9" w:qFormat="1"/>
-    <w:lsdException w:name="toc 1" w:uiPriority="39"/>
-    <w:lsdException w:name="toc 2" w:uiPriority="39" w:qFormat="1"/>
-    <w:lsdException w:name="toc 3" w:uiPriority="39"/>
-    <w:lsdException w:name="toc 4" w:uiPriority="39"/>
-    <w:lsdException w:name="toc 5" w:uiPriority="39"/>
-    <w:lsdException w:name="toc 6" w:uiPriority="39"/>
-    <w:lsdException w:name="toc 7" w:uiPriority="39"/>
-    <w:lsdException w:name="toc 8" w:uiPriority="39"/>
-    <w:lsdException w:name="toc 9" w:uiPriority="39"/>
-    <w:lsdException w:name="caption" w:uiPriority="35" w:qFormat="1"/>
-    <w:lsdException w:name="Title" w:semiHidden="0" w:uiPriority="10" w:unhideWhenUsed="0" w:qFormat="1"/>
-    <w:lsdException w:name="Default Paragraph Font" w:uiPriority="1"/>
-    <w:lsdException w:name="Subtitle" w:semiHidden="0" w:uiPriority="11" w:unhideWhenUsed="0" w:qFormat="1"/>
-    <w:lsdException w:name="Strong" w:semiHidden="0" w:uiPriority="22" w:unhideWhenUsed="0" w:qFormat="1"/>
-    <w:lsdException w:name="Emphasis" w:semiHidden="0" w:uiPriority="20" w:unhideWhenUsed="0" w:qFormat="1"/>
-    <w:lsdException w:name="Table Grid" w:semiHidden="0" w:uiPriority="39" w:unhideWhenUsed="0"/>
-    <w:lsdException w:name="Placeholder Text" w:unhideWhenUsed="0"/>
-    <w:lsdException w:name="No Spacing" w:semiHidden="0" w:uiPriority="0" w:unhideWhenUsed="0" w:qFormat="1"/>
-    <w:lsdException w:name="Light Shading" w:semiHidden="0" w:uiPriority="60" w:unhideWhenUsed="0"/>
-    <w:lsdException w:name="Light List" w:semiHidden="0" w:uiPriority="61" w:unhideWhenUsed="0"/>
-    <w:lsdException w:name="Light Grid" w:semiHidden="0" w:uiPriority="62" w:unhideWhenUsed="0"/>
-    <w:lsdException w:name="Medium Shading 1" w:semiHidden="0" w:uiPriority="63" w:unhideWhenUsed="0"/>
-    <w:lsdException w:name="Medium Shading 2" w:semiHidden="0" w:uiPriority="64" w:unhideWhenUsed="0"/>
-    <w:lsdException w:name="Medium List 1" w:semiHidden="0" w:uiPriority="65" w:unhideWhenUsed="0"/>
-    <w:lsdException w:name="Medium List 2" w:semiHidden="0" w:uiPriority="66" w:unhideWhenUsed="0"/>
-    <w:lsdException w:name="Medium Grid 1" w:semiHidden="0" w:uiPriority="67" w:unhideWhenUsed="0"/>
-    <w:lsdException w:name="Medium Grid 2" w:semiHidden="0" w:uiPriority="68" w:unhideWhenUsed="0"/>
-    <w:lsdException w:name="Medium Grid 3" w:semiHidden="0" w:uiPriority="69" w:unhideWhenUsed="0"/>
-    <w:lsdException w:name="Dark List" w:semiHidden="0" w:uiPriority="70" w:unhideWhenUsed="0"/>
-    <w:lsdException w:name="Colorful Shading" w:semiHidden="0" w:uiPriority="71" w:unhideWhenUsed="0"/>
-    <w:lsdException w:name="Colorful List" w:semiHidden="0" w:uiPriority="72" w:unhideWhenUsed="0"/>
-    <w:lsdException w:name="Colorful Grid" w:semiHidden="0" w:uiPriority="73" w:unhideWhenUsed="0"/>
-    <w:lsdException w:name="Light Shading Accent 1" w:semiHidden="0" w:uiPriority="60" w:unhideWhenUsed="0"/>
-    <w:lsdException w:name="Light List Accent 1" w:semiHidden="0" w:uiPriority="61" w:unhideWhenUsed="0"/>
-    <w:lsdException w:name="Light Grid Accent 1" w:semiHidden="0" w:uiPriority="62" w:unhideWhenUsed="0"/>
-    <w:lsdException w:name="Medium Shading 1 Accent 1" w:semiHidden="0" w:uiPriority="63" w:unhideWhenUsed="0"/>
-    <w:lsdException w:name="Medium Shading 2 Accent 1" w:semiHidden="0" w:uiPriority="64" w:unhideWhenUsed="0"/>
-    <w:lsdException w:name="Medium List 1 Accent 1" w:semiHidden="0" w:uiPriority="65" w:unhideWhenUsed="0"/>
-    <w:lsdException w:name="Revision" w:unhideWhenUsed="0"/>
-    <w:lsdException w:name="List Paragraph" w:semiHidden="0" w:uiPriority="34" w:unhideWhenUsed="0" w:qFormat="1"/>
-    <w:lsdException w:name="Quote" w:semiHidden="0" w:uiPriority="29" w:unhideWhenUsed="0" w:qFormat="1"/>
-    <w:lsdException w:name="Intense Quote" w:semiHidden="0" w:uiPriority="30" w:unhideWhenUsed="0" w:qFormat="1"/>
-    <w:lsdException w:name="Medium List 2 Accent 1" w:semiHidden="0" w:uiPriority="66" w:unhideWhenUsed="0"/>
-    <w:lsdException w:name="Medium Grid 1 Accent 1" w:semiHidden="0" w:uiPriority="67" w:unhideWhenUsed="0"/>
-    <w:lsdException w:name="Medium Grid 2 Accent 1" w:semiHidden="0" w:uiPriority="68" w:unhideWhenUsed="0"/>
-    <w:lsdException w:name="Medium Grid 3 Accent 1" w:semiHidden="0" w:uiPriority="69" w:unhideWhenUsed="0"/>
-    <w:lsdException w:name="Dark List Accent 1" w:semiHidden="0" w:uiPriority="70" w:unhideWhenUsed="0"/>
-    <w:lsdException w:name="Colorful Shading Accent 1" w:semiHidden="0" w:uiPriority="71" w:unhideWhenUsed="0"/>
-    <w:lsdException w:name="Colorful List Accent 1" w:semiHidden="0" w:uiPriority="72" w:unhideWhenUsed="0"/>
-    <w:lsdException w:name="Colorful Grid Accent 1" w:semiHidden="0" w:uiPriority="73" w:unhideWhenUsed="0"/>
-    <w:lsdException w:name="Light Shading Accent 2" w:semiHidden="0" w:uiPriority="60" w:unhideWhenUsed="0"/>
-    <w:lsdException w:name="Light List Accent 2" w:semiHidden="0" w:uiPriority="61" w:unhideWhenUsed="0"/>
-    <w:lsdException w:name="Light Grid Accent 2" w:semiHidden="0" w:uiPriority="62" w:unhideWhenUsed="0"/>
-    <w:lsdException w:name="Medium Shading 1 Accent 2" w:semiHidden="0" w:uiPriority="63" w:unhideWhenUsed="0"/>
-    <w:lsdException w:name="Medium Shading 2 Accent 2" w:semiHidden="0" w:uiPriority="64" w:unhideWhenUsed="0"/>
-    <w:lsdException w:name="Medium List 1 Accent 2" w:semiHidden="0" w:uiPriority="65" w:unhideWhenUsed="0"/>
-    <w:lsdException w:name="Medium List 2 Accent 2" w:semiHidden="0" w:uiPriority="66" w:unhideWhenUsed="0"/>
-    <w:lsdException w:name="Medium Grid 1 Accent 2" w:semiHidden="0" w:uiPriority="67" w:unhideWhenUsed="0"/>
-    <w:lsdException w:name="Medium Grid 2 Accent 2" w:semiHidden="0" w:uiPriority="68" w:unhideWhenUsed="0"/>
-    <w:lsdException w:name="Medium Grid 3 Accent 2" w:semiHidden="0" w:uiPriority="69" w:unhideWhenUsed="0"/>
-    <w:lsdException w:name="Dark List Accent 2" w:semiHidden="0" w:uiPriority="70" w:unhideWhenUsed="0"/>
-    <w:lsdException w:name="Colorful Shading Accent 2" w:semiHidden="0" w:uiPriority="71" w:unhideWhenUsed="0"/>
-    <w:lsdException w:name="Colorful List Accent 2" w:semiHidden="0" w:uiPriority="72" w:unhideWhenUsed="0"/>
-    <w:lsdException w:name="Colorful Grid Accent 2" w:semiHidden="0" w:uiPriority="73" w:unhideWhenUsed="0"/>
-    <w:lsdException w:name="Light Shading Accent 3" w:semiHidden="0" w:uiPriority="60" w:unhideWhenUsed="0"/>
-    <w:lsdException w:name="Light List Accent 3" w:semiHidden="0" w:uiPriority="61" w:unhideWhenUsed="0"/>
-    <w:lsdException w:name="Light Grid Accent 3" w:semiHidden="0" w:uiPriority="62" w:unhideWhenUsed="0"/>
-    <w:lsdException w:name="Medium Shading 1 Accent 3" w:semiHidden="0" w:uiPriority="63" w:unhideWhenUsed="0"/>
-    <w:lsdException w:name="Medium Shading 2 Accent 3" w:semiHidden="0" w:uiPriority="64" w:unhideWhenUsed="0"/>
-    <w:lsdException w:name="Medium List 1 Accent 3" w:semiHidden="0" w:uiPriority="65" w:unhideWhenUsed="0"/>
-    <w:lsdException w:name="Medium List 2 Accent 3" w:semiHidden="0" w:uiPriority="66" w:unhideWhenUsed="0"/>
-    <w:lsdException w:name="Medium Grid 1 Accent 3" w:semiHidden="0" w:uiPriority="67" w:unhideWhenUsed="0"/>
-    <w:lsdException w:name="Medium Grid 2 Accent 3" w:semiHidden="0" w:uiPriority="68" w:unhideWhenUsed="0"/>
-    <w:lsdException w:name="Medium Grid 3 Accent 3" w:semiHidden="0" w:uiPriority="69" w:unhideWhenUsed="0"/>
-    <w:lsdException w:name="Dark List Accent 3" w:semiHidden="0" w:uiPriority="70" w:unhideWhenUsed="0"/>
-    <w:lsdException w:name="Colorful Shading Accent 3" w:semiHidden="0" w:uiPriority="71" w:unhideWhenUsed="0"/>
-    <w:lsdException w:name="Colorful List Accent 3" w:semiHidden="0" w:uiPriority="72" w:unhideWhenUsed="0"/>
-    <w:lsdException w:name="Colorful Grid Accent 3" w:semiHidden="0" w:uiPriority="73" w:unhideWhenUsed="0"/>
-    <w:lsdException w:name="Light Shading Accent 4" w:semiHidden="0" w:uiPriority="60" w:unhideWhenUsed="0"/>
-    <w:lsdException w:name="Light List Accent 4" w:semiHidden="0" w:uiPriority="61" w:unhideWhenUsed="0"/>
-    <w:lsdException w:name="Light Grid Accent 4" w:semiHidden="0" w:uiPriority="62" w:unhideWhenUsed="0"/>
-    <w:lsdException w:name="Medium Shading 1 Accent 4" w:semiHidden="0" w:uiPriority="63" w:unhideWhenUsed="0"/>
-    <w:lsdException w:name="Medium Shading 2 Accent 4" w:semiHidden="0" w:uiPriority="64" w:unhideWhenUsed="0"/>
-    <w:lsdException w:name="Medium List 1 Accent 4" w:semiHidden="0" w:uiPriority="65" w:unhideWhenUsed="0"/>
-    <w:lsdException w:name="Medium List 2 Accent 4" w:semiHidden="0" w:uiPriority="66" w:unhideWhenUsed="0"/>
-    <w:lsdException w:name="Medium Grid 1 Accent 4" w:semiHidden="0" w:uiPriority="67" w:unhideWhenUsed="0"/>
-    <w:lsdException w:name="Medium Grid 2 Accent 4" w:semiHidden="0" w:uiPriority="68" w:unhideWhenUsed="0"/>
-    <w:lsdException w:name="Medium Grid 3 Accent 4" w:semiHidden="0" w:uiPriority="69" w:unhideWhenUsed="0"/>
-    <w:lsdException w:name="Dark List Accent 4" w:semiHidden="0" w:uiPriority="70" w:unhideWhenUsed="0"/>
-    <w:lsdException w:name="Colorful Shading Accent 4" w:semiHidden="0" w:uiPriority="71" w:unhideWhenUsed="0"/>
-    <w:lsdException w:name="Colorful List Accent 4" w:semiHidden="0" w:uiPriority="72" w:unhideWhenUsed="0"/>
-    <w:lsdException w:name="Colorful Grid Accent 4" w:semiHidden="0" w:uiPriority="73" w:unhideWhenUsed="0"/>
-    <w:lsdException w:name="Light Shading Accent 5" w:semiHidden="0" w:uiPriority="60" w:unhideWhenUsed="0"/>
-    <w:lsdException w:name="Light List Accent 5" w:semiHidden="0" w:uiPriority="61" w:unhideWhenUsed="0"/>
-    <w:lsdException w:name="Light Grid Accent 5" w:semiHidden="0" w:uiPriority="62" w:unhideWhenUsed="0"/>
-    <w:lsdException w:name="Medium Shading 1 Accent 5" w:semiHidden="0" w:uiPriority="63" w:unhideWhenUsed="0"/>
-    <w:lsdException w:name="Medium Shading 2 Accent 5" w:semiHidden="0" w:uiPriority="64" w:unhideWhenUsed="0"/>
-    <w:lsdException w:name="Medium List 1 Accent 5" w:semiHidden="0" w:uiPriority="65" w:unhideWhenUsed="0"/>
-    <w:lsdException w:name="Medium List 2 Accent 5" w:semiHidden="0" w:uiPriority="66" w:unhideWhenUsed="0"/>
-    <w:lsdException w:name="Medium Grid 1 Accent 5" w:semiHidden="0" w:uiPriority="67" w:unhideWhenUsed="0"/>
-    <w:lsdException w:name="Medium Grid 2 Accent 5" w:semiHidden="0" w:uiPriority="68" w:unhideWhenUsed="0"/>
-    <w:lsdException w:name="Medium Grid 3 Accent 5" w:semiHidden="0" w:uiPriority="69" w:unhideWhenUsed="0"/>
-    <w:lsdException w:name="Dark List Accent 5" w:semiHidden="0" w:uiPriority="70" w:unhideWhenUsed="0"/>
-    <w:lsdException w:name="Colorful Shading Accent 5" w:semiHidden="0" w:uiPriority="71" w:unhideWhenUsed="0"/>
-    <w:lsdException w:name="Colorful List Accent 5" w:semiHidden="0" w:uiPriority="72" w:unhideWhenUsed="0"/>
-    <w:lsdException w:name="Colorful Grid Accent 5" w:semiHidden="0" w:uiPriority="73" w:unhideWhenUsed="0"/>
-    <w:lsdException w:name="Light Shading Accent 6" w:semiHidden="0" w:uiPriority="60" w:unhideWhenUsed="0"/>
-    <w:lsdException w:name="Light List Accent 6" w:semiHidden="0" w:uiPriority="61" w:unhideWhenUsed="0"/>
-    <w:lsdException w:name="Light Grid Accent 6" w:semiHidden="0" w:uiPriority="62" w:unhideWhenUsed="0"/>
-    <w:lsdException w:name="Medium Shading 1 Accent 6" w:semiHidden="0" w:uiPriority="63" w:unhideWhenUsed="0"/>
-    <w:lsdException w:name="Medium Shading 2 Accent 6" w:semiHidden="0" w:uiPriority="64" w:unhideWhenUsed="0"/>
-    <w:lsdException w:name="Medium List 1 Accent 6" w:semiHidden="0" w:uiPriority="65" w:unhideWhenUsed="0"/>
-    <w:lsdException w:name="Medium List 2 Accent 6" w:semiHidden="0" w:uiPriority="66" w:unhideWhenUsed="0"/>
-    <w:lsdException w:name="Medium Grid 1 Accent 6" w:semiHidden="0" w:uiPriority="67" w:unhideWhenUsed="0"/>
-    <w:lsdException w:name="Medium Grid 2 Accent 6" w:semiHidden="0" w:uiPriority="68" w:unhideWhenUsed="0"/>
-    <w:lsdException w:name="Medium Grid 3 Accent 6" w:semiHidden="0" w:uiPriority="69" w:unhideWhenUsed="0"/>
-    <w:lsdException w:name="Dark List Accent 6" w:semiHidden="0" w:uiPriority="70" w:unhideWhenUsed="0"/>
-    <w:lsdException w:name="Colorful Shading Accent 6" w:semiHidden="0" w:uiPriority="71" w:unhideWhenUsed="0"/>
-    <w:lsdException w:name="Colorful List Accent 6" w:semiHidden="0" w:uiPriority="72" w:unhideWhenUsed="0"/>
-    <w:lsdException w:name="Colorful Grid Accent 6" w:semiHidden="0" w:uiPriority="73" w:unhideWhenUsed="0"/>
-    <w:lsdException w:name="Subtle Emphasis" w:semiHidden="0" w:uiPriority="19" w:unhideWhenUsed="0" w:qFormat="1"/>
-    <w:lsdException w:name="Intense Emphasis" w:semiHidden="0" w:uiPriority="21" w:unhideWhenUsed="0" w:qFormat="1"/>
-    <w:lsdException w:name="Subtle Reference" w:semiHidden="0" w:uiPriority="31" w:unhideWhenUsed="0" w:qFormat="1"/>
-    <w:lsdException w:name="Intense Reference" w:semiHidden="0" w:uiPriority="32" w:unhideWhenUsed="0" w:qFormat="1"/>
-    <w:lsdException w:name="Book Title" w:semiHidden="0" w:uiPriority="33" w:unhideWhenUsed="0" w:qFormat="1"/>
-    <w:lsdException w:name="Bibliography" w:uiPriority="37"/>
-    <w:lsdException w:name="TOC Heading" w:uiPriority="39" w:qFormat="1"/>
-  </w:latentStyles>
-  <w:style w:type="paragraph" w:default="1" w:styleId="Normal">
-    <w:name w:val="Normal"/>
-    <w:qFormat/>
-    <w:rsid w:val="0007547B"/>
-    <w:rPr>
-      <w:rFonts w:ascii="Calibri" w:eastAsia="Calibri" w:hAnsi="Calibri" w:cs="Times New Roman"/>
-    </w:rPr>
-  </w:style>
-  <w:style w:type="paragraph" w:styleId="Heading1">
-    <w:name w:val="heading 1"/>
-    <w:basedOn w:val="Normal"/>
-    <w:next w:val="Normal"/>
-    <w:link w:val="Heading1Char"/>
-    <w:uiPriority w:val="9"/>
-    <w:qFormat/>
-    <w:rsid w:val="0007547B"/>
-    <w:pPr>
-      <w:keepNext/>
-      <w:keepLines/>
-      <w:spacing w:before="480" w:after="0"/>
-      <w:outlineLvl w:val="0"/>
-    </w:pPr>
-    <w:rPr>
-      <w:rFonts w:asciiTheme="majorHAnsi" w:eastAsiaTheme="majorEastAsia" w:hAnsiTheme="majorHAnsi" w:cstheme="majorBidi"/>
-      <w:b/>
-      <w:bCs/>
-      <w:color w:val="365F91" w:themeColor="accent1" w:themeShade="BF"/>
-      <w:sz w:val="28"/>
-      <w:szCs w:val="28"/>
-    </w:rPr>
-  </w:style>
-  <w:style w:type="paragraph" w:styleId="Heading2">
-    <w:name w:val="heading 2"/>
-    <w:basedOn w:val="Normal"/>
-    <w:next w:val="Normal"/>
-    <w:link w:val="Heading2Char"/>
-    <w:uiPriority w:val="9"/>
-    <w:unhideWhenUsed/>
-    <w:qFormat/>
-    <w:rsid w:val="0007547B"/>
-    <w:pPr>
-      <w:keepNext/>
-      <w:keepLines/>
-      <w:spacing w:before="200" w:after="0"/>
-      <w:outlineLvl w:val="1"/>
-    </w:pPr>
-    <w:rPr>
-      <w:rFonts w:ascii="Cambria" w:eastAsia="MS Gothic" w:hAnsi="Cambria"/>
-      <w:b/>
-      <w:bCs/>
-      <w:color w:val="4F81BD"/>
-      <w:sz w:val="26"/>
-      <w:szCs w:val="26"/>
-    </w:rPr>
-  </w:style>
-  <w:style w:type="paragraph" w:styleId="Heading4">
-    <w:name w:val="heading 4"/>
-    <w:basedOn w:val="Normal"/>
-    <w:next w:val="Normal"/>
-    <w:link w:val="Heading4Char"/>
-    <w:uiPriority w:val="9"/>
-    <w:semiHidden/>
-    <w:unhideWhenUsed/>
-    <w:qFormat/>
-    <w:rsid w:val="00EB4C37"/>
-    <w:pPr>
-      <w:keepNext/>
-      <w:keepLines/>
-      <w:spacing w:before="200" w:after="0"/>
-      <w:outlineLvl w:val="3"/>
-    </w:pPr>
-    <w:rPr>
-      <w:rFonts w:asciiTheme="majorHAnsi" w:eastAsiaTheme="majorEastAsia" w:hAnsiTheme="majorHAnsi" w:cstheme="majorBidi"/>
-      <w:b/>
-      <w:bCs/>
-      <w:i/>
-      <w:iCs/>
-      <w:color w:val="4F81BD" w:themeColor="accent1"/>
-    </w:rPr>
-  </w:style>
-  <w:style w:type="character" w:default="1" w:styleId="DefaultParagraphFont">
-    <w:name w:val="Default Paragraph Font"/>
-    <w:uiPriority w:val="1"/>
-    <w:semiHidden/>
-    <w:unhideWhenUsed/>
-  </w:style>
-  <w:style w:type="table" w:default="1" w:styleId="TableNormal">
-    <w:name w:val="Normal Table"/>
-    <w:uiPriority w:val="99"/>
-    <w:semiHidden/>
-    <w:unhideWhenUsed/>
-    <w:tblPr>
-      <w:tblInd w:w="0" w:type="dxa"/>
-      <w:tblCellMar>
-        <w:top w:w="0" w:type="dxa"/>
-        <w:left w:w="108" w:type="dxa"/>
-        <w:bottom w:w="0" w:type="dxa"/>
-        <w:right w:w="108" w:type="dxa"/>
-      </w:tblCellMar>
-    </w:tblPr>
-  </w:style>
-  <w:style w:type="numbering" w:default="1" w:styleId="NoList">
-    <w:name w:val="No List"/>
-    <w:uiPriority w:val="99"/>
-    <w:semiHidden/>
-    <w:unhideWhenUsed/>
-  </w:style>
-  <w:style w:type="character" w:customStyle="1" w:styleId="Heading2Char">
-    <w:name w:val="Heading 2 Char"/>
-    <w:basedOn w:val="DefaultParagraphFont"/>
-    <w:link w:val="Heading2"/>
-    <w:uiPriority w:val="9"/>
-    <w:rsid w:val="0007547B"/>
-    <w:rPr>
-      <w:rFonts w:ascii="Cambria" w:eastAsia="MS Gothic" w:hAnsi="Cambria" w:cs="Times New Roman"/>
-      <w:b/>
-      <w:bCs/>
-      <w:color w:val="4F81BD"/>
-      <w:sz w:val="26"/>
-      <w:szCs w:val="26"/>
-    </w:rPr>
-  </w:style>
-  <w:style w:type="paragraph" w:styleId="NoSpacing">
-    <w:name w:val="No Spacing"/>
-    <w:link w:val="NoSpacingChar"/>
-    <w:qFormat/>
-    <w:rsid w:val="0007547B"/>
-    <w:pPr>
-      <w:spacing w:after="0" w:line="240" w:lineRule="auto"/>
-    </w:pPr>
-    <w:rPr>
-      <w:rFonts w:ascii="Calibri" w:eastAsia="MS Mincho" w:hAnsi="Calibri" w:cs="Times New Roman"/>
-      <w:lang w:eastAsia="ja-JP"/>
-    </w:rPr>
-  </w:style>
-  <w:style w:type="character" w:customStyle="1" w:styleId="NoSpacingChar">
-    <w:name w:val="No Spacing Char"/>
-    <w:basedOn w:val="DefaultParagraphFont"/>
-    <w:link w:val="NoSpacing"/>
-    <w:rsid w:val="0007547B"/>
-    <w:rPr>
-      <w:rFonts w:ascii="Calibri" w:eastAsia="MS Mincho" w:hAnsi="Calibri" w:cs="Times New Roman"/>
-      <w:lang w:eastAsia="ja-JP"/>
-    </w:rPr>
-  </w:style>
-  <w:style w:type="paragraph" w:styleId="BalloonText">
-    <w:name w:val="Balloon Text"/>
-    <w:basedOn w:val="Normal"/>
-    <w:link w:val="BalloonTextChar"/>
-    <w:uiPriority w:val="99"/>
-    <w:semiHidden/>
-    <w:unhideWhenUsed/>
-    <w:rsid w:val="0007547B"/>
-    <w:pPr>
-      <w:spacing w:after="0" w:line="240" w:lineRule="auto"/>
-    </w:pPr>
-    <w:rPr>
-      <w:rFonts w:ascii="Tahoma" w:hAnsi="Tahoma" w:cs="Tahoma"/>
-      <w:sz w:val="16"/>
-      <w:szCs w:val="16"/>
-    </w:rPr>
-  </w:style>
-  <w:style w:type="character" w:customStyle="1" w:styleId="BalloonTextChar">
-    <w:name w:val="Balloon Text Char"/>
-    <w:basedOn w:val="DefaultParagraphFont"/>
-    <w:link w:val="BalloonText"/>
-    <w:uiPriority w:val="99"/>
-    <w:semiHidden/>
-    <w:rsid w:val="0007547B"/>
-    <w:rPr>
-      <w:rFonts w:ascii="Tahoma" w:eastAsia="Calibri" w:hAnsi="Tahoma" w:cs="Tahoma"/>
-      <w:sz w:val="16"/>
-      <w:szCs w:val="16"/>
-    </w:rPr>
-  </w:style>
-  <w:style w:type="paragraph" w:styleId="ListParagraph">
-    <w:name w:val="List Paragraph"/>
-    <w:basedOn w:val="Normal"/>
-    <w:uiPriority w:val="34"/>
-    <w:qFormat/>
-    <w:rsid w:val="0007547B"/>
-    <w:pPr>
-      <w:ind w:left="720"/>
-      <w:contextualSpacing/>
-    </w:pPr>
-  </w:style>
-  <w:style w:type="character" w:customStyle="1" w:styleId="Heading1Char">
-    <w:name w:val="Heading 1 Char"/>
-    <w:basedOn w:val="DefaultParagraphFont"/>
-    <w:link w:val="Heading1"/>
-    <w:uiPriority w:val="9"/>
-    <w:rsid w:val="0007547B"/>
-    <w:rPr>
-      <w:rFonts w:asciiTheme="majorHAnsi" w:eastAsiaTheme="majorEastAsia" w:hAnsiTheme="majorHAnsi" w:cstheme="majorBidi"/>
-      <w:b/>
-      <w:bCs/>
-      <w:color w:val="365F91" w:themeColor="accent1" w:themeShade="BF"/>
-      <w:sz w:val="28"/>
-      <w:szCs w:val="28"/>
-    </w:rPr>
-  </w:style>
-  <w:style w:type="paragraph" w:styleId="TOCHeading">
-    <w:name w:val="TOC Heading"/>
-    <w:basedOn w:val="Heading1"/>
-    <w:next w:val="Normal"/>
-    <w:uiPriority w:val="39"/>
-    <w:semiHidden/>
-    <w:unhideWhenUsed/>
-    <w:qFormat/>
-    <w:rsid w:val="0007547B"/>
-    <w:pPr>
-      <w:outlineLvl w:val="9"/>
-    </w:pPr>
-  </w:style>
-  <w:style w:type="paragraph" w:styleId="TOC2">
-    <w:name w:val="toc 2"/>
-    <w:basedOn w:val="Normal"/>
-    <w:next w:val="Normal"/>
-    <w:autoRedefine/>
-    <w:uiPriority w:val="39"/>
-    <w:unhideWhenUsed/>
-    <w:qFormat/>
-    <w:rsid w:val="0007547B"/>
-    <w:pPr>
-      <w:spacing w:after="100"/>
-      <w:ind w:left="220"/>
-    </w:pPr>
-    <w:rPr>
-      <w:rFonts w:asciiTheme="minorHAnsi" w:eastAsiaTheme="minorEastAsia" w:hAnsiTheme="minorHAnsi" w:cstheme="minorBidi"/>
-    </w:rPr>
-  </w:style>
-  <w:style w:type="character" w:styleId="Hyperlink">
-    <w:name w:val="Hyperlink"/>
-    <w:basedOn w:val="DefaultParagraphFont"/>
-    <w:uiPriority w:val="99"/>
-    <w:unhideWhenUsed/>
-    <w:rsid w:val="0007547B"/>
-    <w:rPr>
-      <w:color w:val="0000FF" w:themeColor="hyperlink"/>
-      <w:u w:val="single"/>
-    </w:rPr>
-  </w:style>
-  <w:style w:type="table" w:styleId="TableGrid">
-    <w:name w:val="Table Grid"/>
-    <w:basedOn w:val="TableNormal"/>
-    <w:uiPriority w:val="39"/>
-    <w:rsid w:val="0007547B"/>
-    <w:pPr>
-      <w:spacing w:after="0" w:line="240" w:lineRule="auto"/>
-    </w:pPr>
-    <w:rPr>
-      <w:rFonts w:eastAsiaTheme="minorEastAsia"/>
-      <w:lang w:eastAsia="zh-CN"/>
-    </w:rPr>
-    <w:tblPr>
-      <w:tblInd w:w="0" w:type="dxa"/>
-      <w:tblBorders>
-        <w:top w:val="single" w:sz="4" w:space="0" w:color="auto"/>
-        <w:left w:val="single" w:sz="4" w:space="0" w:color="auto"/>
-        <w:bottom w:val="single" w:sz="4" w:space="0" w:color="auto"/>
-        <w:right w:val="single" w:sz="4" w:space="0" w:color="auto"/>
-        <w:insideH w:val="single" w:sz="4" w:space="0" w:color="auto"/>
-        <w:insideV w:val="single" w:sz="4" w:space="0" w:color="auto"/>
-      </w:tblBorders>
-      <w:tblCellMar>
-        <w:top w:w="0" w:type="dxa"/>
-        <w:left w:w="108" w:type="dxa"/>
-        <w:bottom w:w="0" w:type="dxa"/>
-        <w:right w:w="108" w:type="dxa"/>
-      </w:tblCellMar>
-    </w:tblPr>
-  </w:style>
-  <w:style w:type="paragraph" w:styleId="Footer">
-    <w:name w:val="footer"/>
-    <w:basedOn w:val="Normal"/>
-    <w:link w:val="FooterChar"/>
-    <w:uiPriority w:val="99"/>
-    <w:unhideWhenUsed/>
-    <w:rsid w:val="0007547B"/>
-    <w:pPr>
-      <w:tabs>
-        <w:tab w:val="center" w:pos="4680"/>
-        <w:tab w:val="right" w:pos="9360"/>
-      </w:tabs>
-      <w:spacing w:after="0" w:line="240" w:lineRule="auto"/>
-    </w:pPr>
-  </w:style>
-  <w:style w:type="character" w:customStyle="1" w:styleId="FooterChar">
-    <w:name w:val="Footer Char"/>
-    <w:basedOn w:val="DefaultParagraphFont"/>
-    <w:link w:val="Footer"/>
-    <w:uiPriority w:val="99"/>
-    <w:rsid w:val="0007547B"/>
-    <w:rPr>
-      <w:rFonts w:ascii="Calibri" w:eastAsia="Calibri" w:hAnsi="Calibri" w:cs="Times New Roman"/>
-    </w:rPr>
-  </w:style>
-  <w:style w:type="paragraph" w:styleId="Header">
-    <w:name w:val="header"/>
-    <w:basedOn w:val="Normal"/>
-    <w:link w:val="HeaderChar"/>
-    <w:uiPriority w:val="99"/>
-    <w:unhideWhenUsed/>
-    <w:rsid w:val="00A65706"/>
-    <w:pPr>
-      <w:tabs>
-        <w:tab w:val="center" w:pos="4680"/>
-        <w:tab w:val="right" w:pos="9360"/>
-      </w:tabs>
-      <w:spacing w:after="0" w:line="240" w:lineRule="auto"/>
-    </w:pPr>
-  </w:style>
-  <w:style w:type="character" w:customStyle="1" w:styleId="HeaderChar">
-    <w:name w:val="Header Char"/>
-    <w:basedOn w:val="DefaultParagraphFont"/>
-    <w:link w:val="Header"/>
-    <w:uiPriority w:val="99"/>
-    <w:rsid w:val="00A65706"/>
-    <w:rPr>
-      <w:rFonts w:ascii="Calibri" w:eastAsia="Calibri" w:hAnsi="Calibri" w:cs="Times New Roman"/>
-    </w:rPr>
-  </w:style>
-  <w:style w:type="paragraph" w:styleId="Caption">
-    <w:name w:val="caption"/>
-    <w:basedOn w:val="Normal"/>
-    <w:next w:val="Normal"/>
-    <w:uiPriority w:val="35"/>
-    <w:unhideWhenUsed/>
-    <w:qFormat/>
-    <w:rsid w:val="00261171"/>
-    <w:pPr>
-      <w:spacing w:line="240" w:lineRule="auto"/>
-    </w:pPr>
-    <w:rPr>
-      <w:b/>
-      <w:bCs/>
-      <w:color w:val="4F81BD" w:themeColor="accent1"/>
-      <w:sz w:val="18"/>
-      <w:szCs w:val="18"/>
-    </w:rPr>
-  </w:style>
-  <w:style w:type="character" w:customStyle="1" w:styleId="Heading4Char">
-    <w:name w:val="Heading 4 Char"/>
-    <w:basedOn w:val="DefaultParagraphFont"/>
-    <w:link w:val="Heading4"/>
-    <w:uiPriority w:val="9"/>
-    <w:semiHidden/>
-    <w:rsid w:val="00EB4C37"/>
-    <w:rPr>
-      <w:rFonts w:asciiTheme="majorHAnsi" w:eastAsiaTheme="majorEastAsia" w:hAnsiTheme="majorHAnsi" w:cstheme="majorBidi"/>
-      <w:b/>
-      <w:bCs/>
-      <w:i/>
-      <w:iCs/>
-      <w:color w:val="4F81BD" w:themeColor="accent1"/>
-    </w:rPr>
-  </w:style>
-</w:styles>
-</file>
-
-<file path=word/stylesWithEffects.xml><?xml version="1.0" encoding="utf-8"?>
-<w:styles xmlns:wpc="http://schemas.microsoft.com/office/word/2010/wordprocessingCanvas" xmlns:mc="http://schemas.openxmlformats.org/markup-compatibility/2006" xmlns:o="urn:schemas-microsoft-com:office:office" xmlns:r="http://schemas.openxmlformats.org/officeDocument/2006/relationships" xmlns:m="http://schemas.openxmlformats.org/officeDocument/2006/math" xmlns:v="urn:schemas-microsoft-com:vml" xmlns:wp14="http://schemas.microsoft.com/office/word/2010/wordprocessingDrawing" xmlns:wp="http://schemas.openxmlformats.org/drawingml/2006/wordprocessingDrawing" xmlns:w10="urn:schemas-microsoft-com:office:word" xmlns:w="http://schemas.openxmlformats.org/wordprocessingml/2006/main" xmlns:w14="http://schemas.microsoft.com/office/word/2010/wordml" xmlns:wpg="http://schemas.microsoft.com/office/word/2010/wordprocessingGroup" xmlns:wpi="http://schemas.microsoft.com/office/word/2010/wordprocessingInk" xmlns:wne="http://schemas.microsoft.com/office/word/2006/wordml" xmlns:wps="http://schemas.microsoft.com/office/word/2010/wordprocessingShape" mc:Ignorable="w14 wp14">
-  <w:docDefaults>
-    <w:rPrDefault>
-      <w:rPr>
-        <w:rFonts w:asciiTheme="minorHAnsi" w:eastAsiaTheme="minorHAnsi" w:hAnsiTheme="minorHAnsi" w:cstheme="minorBidi"/>
-        <w:sz w:val="22"/>
-        <w:szCs w:val="22"/>
-        <w:lang w:val="en-US" w:eastAsia="en-US" w:bidi="ar-SA"/>
-      </w:rPr>
-    </w:rPrDefault>
-    <w:pPrDefault>
-      <w:pPr>
-        <w:spacing w:after="200" w:line="276" w:lineRule="auto"/>
-      </w:pPr>
-    </w:pPrDefault>
-  </w:docDefaults>
-  <w:latentStyles w:defLockedState="0" w:defUIPriority="99" w:defSemiHidden="1" w:defUnhideWhenUsed="1" w:defQFormat="0" w:count="267">
-    <w:lsdException w:name="Normal" w:semiHidden="0" w:uiPriority="0" w:unhideWhenUsed="0" w:qFormat="1"/>
-    <w:lsdException w:name="heading 1" w:semiHidden="0" w:uiPriority="9" w:unhideWhenUsed="0" w:qFormat="1"/>
-    <w:lsdException w:name="heading 2" w:uiPriority="9" w:qFormat="1"/>
-    <w:lsdException w:name="heading 3" w:uiPriority="9" w:qFormat="1"/>
-    <w:lsdException w:name="heading 4" w:uiPriority="9" w:qFormat="1"/>
-    <w:lsdException w:name="heading 5" w:uiPriority="9" w:qFormat="1"/>
-    <w:lsdException w:name="heading 6" w:uiPriority="9" w:qFormat="1"/>
-    <w:lsdException w:name="heading 7" w:uiPriority="9" w:qFormat="1"/>
-    <w:lsdException w:name="heading 8" w:uiPriority="9" w:qFormat="1"/>
-    <w:lsdException w:name="heading 9" w:uiPriority="9" w:qFormat="1"/>
-    <w:lsdException w:name="toc 1" w:uiPriority="39"/>
-    <w:lsdException w:name="toc 2" w:uiPriority="39" w:qFormat="1"/>
-    <w:lsdException w:name="toc 3" w:uiPriority="39"/>
-    <w:lsdException w:name="toc 4" w:uiPriority="39"/>
-    <w:lsdException w:name="toc 5" w:uiPriority="39"/>
-    <w:lsdException w:name="toc 6" w:uiPriority="39"/>
-    <w:lsdException w:name="toc 7" w:uiPriority="39"/>
-    <w:lsdException w:name="toc 8" w:uiPriority="39"/>
-    <w:lsdException w:name="toc 9" w:uiPriority="39"/>
-    <w:lsdException w:name="caption" w:uiPriority="35" w:qFormat="1"/>
-    <w:lsdException w:name="Title" w:semiHidden="0" w:uiPriority="10" w:unhideWhenUsed="0" w:qFormat="1"/>
-    <w:lsdException w:name="Default Paragraph Font" w:uiPriority="1"/>
-    <w:lsdException w:name="Subtitle" w:semiHidden="0" w:uiPriority="11" w:unhideWhenUsed="0" w:qFormat="1"/>
-    <w:lsdException w:name="Strong" w:semiHidden="0" w:uiPriority="22" w:unhideWhenUsed="0" w:qFormat="1"/>
-    <w:lsdException w:name="Emphasis" w:semiHidden="0" w:uiPriority="20" w:unhideWhenUsed="0" w:qFormat="1"/>
-    <w:lsdException w:name="Table Grid" w:semiHidden="0" w:uiPriority="39" w:unhideWhenUsed="0"/>
-    <w:lsdException w:name="Placeholder Text" w:unhideWhenUsed="0"/>
-    <w:lsdException w:name="No Spacing" w:semiHidden="0" w:uiPriority="0" w:unhideWhenUsed="0" w:qFormat="1"/>
-    <w:lsdException w:name="Light Shading" w:semiHidden="0" w:uiPriority="60" w:unhideWhenUsed="0"/>
-    <w:lsdException w:name="Light List" w:semiHidden="0" w:uiPriority="61" w:unhideWhenUsed="0"/>
-    <w:lsdException w:name="Light Grid" w:semiHidden="0" w:uiPriority="62" w:unhideWhenUsed="0"/>
-    <w:lsdException w:name="Medium Shading 1" w:semiHidden="0" w:uiPriority="63" w:unhideWhenUsed="0"/>
-    <w:lsdException w:name="Medium Shading 2" w:semiHidden="0" w:uiPriority="64" w:unhideWhenUsed="0"/>
-    <w:lsdException w:name="Medium List 1" w:semiHidden="0" w:uiPriority="65" w:unhideWhenUsed="0"/>
-    <w:lsdException w:name="Medium List 2" w:semiHidden="0" w:uiPriority="66" w:unhideWhenUsed="0"/>
-    <w:lsdException w:name="Medium Grid 1" w:semiHidden="0" w:uiPriority="67" w:unhideWhenUsed="0"/>
-    <w:lsdException w:name="Medium Grid 2" w:semiHidden="0" w:uiPriority="68" w:unhideWhenUsed="0"/>
-    <w:lsdException w:name="Medium Grid 3" w:semiHidden="0" w:uiPriority="69" w:unhideWhenUsed="0"/>
-    <w:lsdException w:name="Dark List" w:semiHidden="0" w:uiPriority="70" w:unhideWhenUsed="0"/>
-    <w:lsdException w:name="Colorful Shading" w:semiHidden="0" w:uiPriority="71" w:unhideWhenUsed="0"/>
-    <w:lsdException w:name="Colorful List" w:semiHidden="0" w:uiPriority="72" w:unhideWhenUsed="0"/>
-    <w:lsdException w:name="Colorful Grid" w:semiHidden="0" w:uiPriority="73" w:unhideWhenUsed="0"/>
-    <w:lsdException w:name="Light Shading Accent 1" w:semiHidden="0" w:uiPriority="60" w:unhideWhenUsed="0"/>
-    <w:lsdException w:name="Light List Accent 1" w:semiHidden="0" w:uiPriority="61" w:unhideWhenUsed="0"/>
-    <w:lsdException w:name="Light Grid Accent 1" w:semiHidden="0" w:uiPriority="62" w:unhideWhenUsed="0"/>
-    <w:lsdException w:name="Medium Shading 1 Accent 1" w:semiHidden="0" w:uiPriority="63" w:unhideWhenUsed="0"/>
-    <w:lsdException w:name="Medium Shading 2 Accent 1" w:semiHidden="0" w:uiPriority="64" w:unhideWhenUsed="0"/>
-    <w:lsdException w:name="Medium List 1 Accent 1" w:semiHidden="0" w:uiPriority="65" w:unhideWhenUsed="0"/>
-    <w:lsdException w:name="Revision" w:unhideWhenUsed="0"/>
-    <w:lsdException w:name="List Paragraph" w:semiHidden="0" w:uiPriority="34" w:unhideWhenUsed="0" w:qFormat="1"/>
-    <w:lsdException w:name="Quote" w:semiHidden="0" w:uiPriority="29" w:unhideWhenUsed="0" w:qFormat="1"/>
-    <w:lsdException w:name="Intense Quote" w:semiHidden="0" w:uiPriority="30" w:unhideWhenUsed="0" w:qFormat="1"/>
-    <w:lsdException w:name="Medium List 2 Accent 1" w:semiHidden="0" w:uiPriority="66" w:unhideWhenUsed="0"/>
-    <w:lsdException w:name="Medium Grid 1 Accent 1" w:semiHidden="0" w:uiPriority="67" w:unhideWhenUsed="0"/>
-    <w:lsdException w:name="Medium Grid 2 Accent 1" w:semiHidden="0" w:uiPriority="68" w:unhideWhenUsed="0"/>
-    <w:lsdException w:name="Medium Grid 3 Accent 1" w:semiHidden="0" w:uiPriority="69" w:unhideWhenUsed="0"/>
-    <w:lsdException w:name="Dark List Accent 1" w:semiHidden="0" w:uiPriority="70" w:unhideWhenUsed="0"/>
-    <w:lsdException w:name="Colorful Shading Accent 1" w:semiHidden="0" w:uiPriority="71" w:unhideWhenUsed="0"/>
-    <w:lsdException w:name="Colorful List Accent 1" w:semiHidden="0" w:uiPriority="72" w:unhideWhenUsed="0"/>
-    <w:lsdException w:name="Colorful Grid Accent 1" w:semiHidden="0" w:uiPriority="73" w:unhideWhenUsed="0"/>
-    <w:lsdException w:name="Light Shading Accent 2" w:semiHidden="0" w:uiPriority="60" w:unhideWhenUsed="0"/>
-    <w:lsdException w:name="Light List Accent 2" w:semiHidden="0" w:uiPriority="61" w:unhideWhenUsed="0"/>
-    <w:lsdException w:name="Light Grid Accent 2" w:semiHidden="0" w:uiPriority="62" w:unhideWhenUsed="0"/>
-    <w:lsdException w:name="Medium Shading 1 Accent 2" w:semiHidden="0" w:uiPriority="63" w:unhideWhenUsed="0"/>
-    <w:lsdException w:name="Medium Shading 2 Accent 2" w:semiHidden="0" w:uiPriority="64" w:unhideWhenUsed="0"/>
-    <w:lsdException w:name="Medium List 1 Accent 2" w:semiHidden="0" w:uiPriority="65" w:unhideWhenUsed="0"/>
-    <w:lsdException w:name="Medium List 2 Accent 2" w:semiHidden="0" w:uiPriority="66" w:unhideWhenUsed="0"/>
-    <w:lsdException w:name="Medium Grid 1 Accent 2" w:semiHidden="0" w:uiPriority="67" w:unhideWhenUsed="0"/>
-    <w:lsdException w:name="Medium Grid 2 Accent 2" w:semiHidden="0" w:uiPriority="68" w:unhideWhenUsed="0"/>
-    <w:lsdException w:name="Medium Grid 3 Accent 2" w:semiHidden="0" w:uiPriority="69" w:unhideWhenUsed="0"/>
-    <w:lsdException w:name="Dark List Accent 2" w:semiHidden="0" w:uiPriority="70" w:unhideWhenUsed="0"/>
-    <w:lsdException w:name="Colorful Shading Accent 2" w:semiHidden="0" w:uiPriority="71" w:unhideWhenUsed="0"/>
-    <w:lsdException w:name="Colorful List Accent 2" w:semiHidden="0" w:uiPriority="72" w:unhideWhenUsed="0"/>
-    <w:lsdException w:name="Colorful Grid Accent 2" w:semiHidden="0" w:uiPriority="73" w:unhideWhenUsed="0"/>
-    <w:lsdException w:name="Light Shading Accent 3" w:semiHidden="0" w:uiPriority="60" w:unhideWhenUsed="0"/>
-    <w:lsdException w:name="Light List Accent 3" w:semiHidden="0" w:uiPriority="61" w:unhideWhenUsed="0"/>
-    <w:lsdException w:name="Light Grid Accent 3" w:semiHidden="0" w:uiPriority="62" w:unhideWhenUsed="0"/>
-    <w:lsdException w:name="Medium Shading 1 Accent 3" w:semiHidden="0" w:uiPriority="63" w:unhideWhenUsed="0"/>
-    <w:lsdException w:name="Medium Shading 2 Accent 3" w:semiHidden="0" w:uiPriority="64" w:unhideWhenUsed="0"/>
-    <w:lsdException w:name="Medium List 1 Accent 3" w:semiHidden="0" w:uiPriority="65" w:unhideWhenUsed="0"/>
-    <w:lsdException w:name="Medium List 2 Accent 3" w:semiHidden="0" w:uiPriority="66" w:unhideWhenUsed="0"/>
-    <w:lsdException w:name="Medium Grid 1 Accent 3" w:semiHidden="0" w:uiPriority="67" w:unhideWhenUsed="0"/>
-    <w:lsdException w:name="Medium Grid 2 Accent 3" w:semiHidden="0" w:uiPriority="68" w:unhideWhenUsed="0"/>
-    <w:lsdException w:name="Medium Grid 3 Accent 3" w:semiHidden="0" w:uiPriority="69" w:unhideWhenUsed="0"/>
-    <w:lsdException w:name="Dark List Accent 3" w:semiHidden="0" w:uiPriority="70" w:unhideWhenUsed="0"/>
-    <w:lsdException w:name="Colorful Shading Accent 3" w:semiHidden="0" w:uiPriority="71" w:unhideWhenUsed="0"/>
-    <w:lsdException w:name="Colorful List Accent 3" w:semiHidden="0" w:uiPriority="72" w:unhideWhenUsed="0"/>
-    <w:lsdException w:name="Colorful Grid Accent 3" w:semiHidden="0" w:uiPriority="73" w:unhideWhenUsed="0"/>
-    <w:lsdException w:name="Light Shading Accent 4" w:semiHidden="0" w:uiPriority="60" w:unhideWhenUsed="0"/>
-    <w:lsdException w:name="Light List Accent 4" w:semiHidden="0" w:uiPriority="61" w:unhideWhenUsed="0"/>
-    <w:lsdException w:name="Light Grid Accent 4" w:semiHidden="0" w:uiPriority="62" w:unhideWhenUsed="0"/>
-    <w:lsdException w:name="Medium Shading 1 Accent 4" w:semiHidden="0" w:uiPriority="63" w:unhideWhenUsed="0"/>
-    <w:lsdException w:name="Medium Shading 2 Accent 4" w:semiHidden="0" w:uiPriority="64" w:unhideWhenUsed="0"/>
-    <w:lsdException w:name="Medium List 1 Accent 4" w:semiHidden="0" w:uiPriority="65" w:unhideWhenUsed="0"/>
-    <w:lsdException w:name="Medium List 2 Accent 4" w:semiHidden="0" w:uiPriority="66" w:unhideWhenUsed="0"/>
-    <w:lsdException w:name="Medium Grid 1 Accent 4" w:semiHidden="0" w:uiPriority="67" w:unhideWhenUsed="0"/>
-    <w:lsdException w:name="Medium Grid 2 Accent 4" w:semiHidden="0" w:uiPriority="68" w:unhideWhenUsed="0"/>
-    <w:lsdException w:name="Medium Grid 3 Accent 4" w:semiHidden="0" w:uiPriority="69" w:unhideWhenUsed="0"/>
-    <w:lsdException w:name="Dark List Accent 4" w:semiHidden="0" w:uiPriority="70" w:unhideWhenUsed="0"/>
-    <w:lsdException w:name="Colorful Shading Accent 4" w:semiHidden="0" w:uiPriority="71" w:unhideWhenUsed="0"/>
-    <w:lsdException w:name="Colorful List Accent 4" w:semiHidden="0" w:uiPriority="72" w:unhideWhenUsed="0"/>
-    <w:lsdException w:name="Colorful Grid Accent 4" w:semiHidden="0" w:uiPriority="73" w:unhideWhenUsed="0"/>
-    <w:lsdException w:name="Light Shading Accent 5" w:semiHidden="0" w:uiPriority="60" w:unhideWhenUsed="0"/>
-    <w:lsdException w:name="Light List Accent 5" w:semiHidden="0" w:uiPriority="61" w:unhideWhenUsed="0"/>
-    <w:lsdException w:name="Light Grid Accent 5" w:semiHidden="0" w:uiPriority="62" w:unhideWhenUsed="0"/>
-    <w:lsdException w:name="Medium Shading 1 Accent 5" w:semiHidden="0" w:uiPriority="63" w:unhideWhenUsed="0"/>
-    <w:lsdException w:name="Medium Shading 2 Accent 5" w:semiHidden="0" w:uiPriority="64" w:unhideWhenUsed="0"/>
-    <w:lsdException w:name="Medium List 1 Accent 5" w:semiHidden="0" w:uiPriority="65" w:unhideWhenUsed="0"/>
-    <w:lsdException w:name="Medium List 2 Accent 5" w:semiHidden="0" w:uiPriority="66" w:unhideWhenUsed="0"/>
-    <w:lsdException w:name="Medium Grid 1 Accent 5" w:semiHidden="0" w:uiPriority="67" w:unhideWhenUsed="0"/>
-    <w:lsdException w:name="Medium Grid 2 Accent 5" w:semiHidden="0" w:uiPriority="68" w:unhideWhenUsed="0"/>
-    <w:lsdException w:name="Medium Grid 3 Accent 5" w:semiHidden="0" w:uiPriority="69" w:unhideWhenUsed="0"/>
-    <w:lsdException w:name="Dark List Accent 5" w:semiHidden="0" w:uiPriority="70" w:unhideWhenUsed="0"/>
-    <w:lsdException w:name="Colorful Shading Accent 5" w:semiHidden="0" w:uiPriority="71" w:unhideWhenUsed="0"/>
-    <w:lsdException w:name="Colorful List Accent 5" w:semiHidden="0" w:uiPriority="72" w:unhideWhenUsed="0"/>
-    <w:lsdException w:name="Colorful Grid Accent 5" w:semiHidden="0" w:uiPriority="73" w:unhideWhenUsed="0"/>
-    <w:lsdException w:name="Light Shading Accent 6" w:semiHidden="0" w:uiPriority="60" w:unhideWhenUsed="0"/>
-    <w:lsdException w:name="Light List Accent 6" w:semiHidden="0" w:uiPriority="61" w:unhideWhenUsed="0"/>
-    <w:lsdException w:name="Light Grid Accent 6" w:semiHidden="0" w:uiPriority="62" w:unhideWhenUsed="0"/>
-    <w:lsdException w:name="Medium Shading 1 Accent 6" w:semiHidden="0" w:uiPriority="63" w:unhideWhenUsed="0"/>
-    <w:lsdException w:name="Medium Shading 2 Accent 6" w:semiHidden="0" w:uiPriority="64" w:unhideWhenUsed="0"/>
-    <w:lsdException w:name="Medium List 1 Accent 6" w:semiHidden="0" w:uiPriority="65" w:unhideWhenUsed="0"/>
-    <w:lsdException w:name="Medium List 2 Accent 6" w:semiHidden="0" w:uiPriority="66" w:unhideWhenUsed="0"/>
-    <w:lsdException w:name="Medium Grid 1 Accent 6" w:semiHidden="0" w:uiPriority="67" w:unhideWhenUsed="0"/>
-    <w:lsdException w:name="Medium Grid 2 Accent 6" w:semiHidden="0" w:uiPriority="68" w:unhideWhenUsed="0"/>
-    <w:lsdException w:name="Medium Grid 3 Accent 6" w:semiHidden="0" w:uiPriority="69" w:unhideWhenUsed="0"/>
-    <w:lsdException w:name="Dark List Accent 6" w:semiHidden="0" w:uiPriority="70" w:unhideWhenUsed="0"/>
-    <w:lsdException w:name="Colorful Shading Accent 6" w:semiHidden="0" w:uiPriority="71" w:unhideWhenUsed="0"/>
-    <w:lsdException w:name="Colorful List Accent 6" w:semiHidden="0" w:uiPriority="72" w:unhideWhenUsed="0"/>
-    <w:lsdException w:name="Colorful Grid Accent 6" w:semiHidden="0" w:uiPriority="73" w:unhideWhenUsed="0"/>
-    <w:lsdException w:name="Subtle Emphasis" w:semiHidden="0" w:uiPriority="19" w:unhideWhenUsed="0" w:qFormat="1"/>
-    <w:lsdException w:name="Intense Emphasis" w:semiHidden="0" w:uiPriority="21" w:unhideWhenUsed="0" w:qFormat="1"/>
-    <w:lsdException w:name="Subtle Reference" w:semiHidden="0" w:uiPriority="31" w:unhideWhenUsed="0" w:qFormat="1"/>
-    <w:lsdException w:name="Intense Reference" w:semiHidden="0" w:uiPriority="32" w:unhideWhenUsed="0" w:qFormat="1"/>
-    <w:lsdException w:name="Book Title" w:semiHidden="0" w:uiPriority="33" w:unhideWhenUsed="0" w:qFormat="1"/>
-    <w:lsdException w:name="Bibliography" w:uiPriority="37"/>
-    <w:lsdException w:name="TOC Heading" w:uiPriority="39" w:qFormat="1"/>
+  <w:latentStyles w:defLockedState="0" w:defUIPriority="99" w:defSemiHidden="0" w:defUnhideWhenUsed="0" w:defQFormat="0" w:count="371">
+    <w:lsdException w:name="Normal" w:uiPriority="0" w:qFormat="1"/>
+    <w:lsdException w:name="heading 1" w:uiPriority="9" w:qFormat="1"/>
+    <w:lsdException w:name="heading 2" w:semiHidden="1" w:uiPriority="9" w:unhideWhenUsed="1" w:qFormat="1"/>
+    <w:lsdException w:name="heading 3" w:semiHidden="1" w:uiPriority="9" w:unhideWhenUsed="1" w:qFormat="1"/>
+    <w:lsdException w:name="heading 4" w:semiHidden="1" w:uiPriority="9" w:unhideWhenUsed="1" w:qFormat="1"/>
+    <w:lsdException w:name="heading 5" w:semiHidden="1" w:uiPriority="9" w:unhideWhenUsed="1" w:qFormat="1"/>
+    <w:lsdException w:name="heading 6" w:semiHidden="1" w:uiPriority="9" w:unhideWhenUsed="1" w:qFormat="1"/>
+    <w:lsdException w:name="heading 7" w:semiHidden="1" w:uiPriority="9" w:unhideWhenUsed="1" w:qFormat="1"/>
+    <w:lsdException w:name="heading 8" w:semiHidden="1" w:uiPriority="9" w:unhideWhenUsed="1" w:qFormat="1"/>
+    <w:lsdException w:name="heading 9" w:semiHidden="1" w:uiPriority="9" w:unhideWhenUsed="1" w:qFormat="1"/>
+    <w:lsdException w:name="index 1" w:semiHidden="1" w:unhideWhenUsed="1"/>
+    <w:lsdException w:name="index 2" w:semiHidden="1" w:unhideWhenUsed="1"/>
+    <w:lsdException w:name="index 3" w:semiHidden="1" w:unhideWhenUsed="1"/>
+    <w:lsdException w:name="index 4" w:semiHidden="1" w:unhideWhenUsed="1"/>
+    <w:lsdException w:name="index 5" w:semiHidden="1" w:unhideWhenUsed="1"/>
+    <w:lsdException w:name="index 6" w:semiHidden="1" w:unhideWhenUsed="1"/>
+    <w:lsdException w:name="index 7" w:semiHidden="1" w:unhideWhenUsed="1"/>
+    <w:lsdException w:name="index 8" w:semiHidden="1" w:unhideWhenUsed="1"/>
+    <w:lsdException w:name="index 9" w:semiHidden="1" w:unhideWhenUsed="1"/>
+    <w:lsdException w:name="toc 1" w:semiHidden="1" w:uiPriority="39" w:unhideWhenUsed="1"/>
+    <w:lsdException w:name="toc 2" w:semiHidden="1" w:uiPriority="39" w:unhideWhenUsed="1" w:qFormat="1"/>
+    <w:lsdException w:name="toc 3" w:semiHidden="1" w:uiPriority="39" w:unhideWhenUsed="1"/>
+    <w:lsdException w:name="toc 4" w:semiHidden="1" w:uiPriority="39" w:unhideWhenUsed="1"/>
+    <w:lsdException w:name="toc 5" w:semiHidden="1" w:uiPriority="39" w:unhideWhenUsed="1"/>
+    <w:lsdException w:name="toc 6" w:semiHidden="1" w:uiPriority="39" w:unhideWhenUsed="1"/>
+    <w:lsdException w:name="toc 7" w:semiHidden="1" w:uiPriority="39" w:unhideWhenUsed="1"/>
+    <w:lsdException w:name="toc 8" w:semiHidden="1" w:uiPriority="39" w:unhideWhenUsed="1"/>
+    <w:lsdException w:name="toc 9" w:semiHidden="1" w:uiPriority="39" w:unhideWhenUsed="1"/>
+    <w:lsdException w:name="Normal Indent" w:semiHidden="1" w:unhideWhenUsed="1"/>
+    <w:lsdException w:name="footnote text" w:semiHidden="1" w:unhideWhenUsed="1"/>
+    <w:lsdException w:name="annotation text" w:semiHidden="1" w:unhideWhenUsed="1"/>
+    <w:lsdException w:name="header" w:semiHidden="1" w:unhideWhenUsed="1"/>
+    <w:lsdException w:name="footer" w:semiHidden="1" w:unhideWhenUsed="1"/>
+    <w:lsdException w:name="index heading" w:semiHidden="1" w:unhideWhenUsed="1"/>
+    <w:lsdException w:name="caption" w:semiHidden="1" w:uiPriority="35" w:unhideWhenUsed="1" w:qFormat="1"/>
+    <w:lsdException w:name="table of figures" w:semiHidden="1" w:unhideWhenUsed="1"/>
+    <w:lsdException w:name="envelope address" w:semiHidden="1" w:unhideWhenUsed="1"/>
+    <w:lsdException w:name="envelope return" w:semiHidden="1" w:unhideWhenUsed="1"/>
+    <w:lsdException w:name="footnote reference" w:semiHidden="1" w:unhideWhenUsed="1"/>
+    <w:lsdException w:name="annotation reference" w:semiHidden="1" w:unhideWhenUsed="1"/>
+    <w:lsdException w:name="line number" w:semiHidden="1" w:unhideWhenUsed="1"/>
+    <w:lsdException w:name="page number" w:semiHidden="1" w:unhideWhenUsed="1"/>
+    <w:lsdException w:name="endnote reference" w:semiHidden="1" w:unhideWhenUsed="1"/>
+    <w:lsdException w:name="endnote text" w:semiHidden="1" w:unhideWhenUsed="1"/>
+    <w:lsdException w:name="table of authorities" w:semiHidden="1" w:unhideWhenUsed="1"/>
+    <w:lsdException w:name="macro" w:semiHidden="1" w:unhideWhenUsed="1"/>
+    <w:lsdException w:name="toa heading" w:semiHidden="1" w:unhideWhenUsed="1"/>
+    <w:lsdException w:name="List" w:semiHidden="1" w:unhideWhenUsed="1"/>
+    <w:lsdException w:name="List Bullet" w:semiHidden="1" w:unhideWhenUsed="1"/>
+    <w:lsdException w:name="List Number" w:semiHidden="1" w:unhideWhenUsed="1"/>
+    <w:lsdException w:name="List 2" w:semiHidden="1" w:unhideWhenUsed="1"/>
+    <w:lsdException w:name="List 3" w:semiHidden="1" w:unhideWhenUsed="1"/>
+    <w:lsdException w:name="List 4" w:semiHidden="1" w:unhideWhenUsed="1"/>
+    <w:lsdException w:name="List 5" w:semiHidden="1" w:unhideWhenUsed="1"/>
+    <w:lsdException w:name="List Bullet 2" w:semiHidden="1" w:unhideWhenUsed="1"/>
+    <w:lsdException w:name="List Bullet 3" w:semiHidden="1" w:unhideWhenUsed="1"/>
+    <w:lsdException w:name="List Bullet 4" w:semiHidden="1" w:unhideWhenUsed="1"/>
+    <w:lsdException w:name="List Bullet 5" w:semiHidden="1" w:unhideWhenUsed="1"/>
+    <w:lsdException w:name="List Number 2" w:semiHidden="1" w:unhideWhenUsed="1"/>
+    <w:lsdException w:name="List Number 3" w:semiHidden="1" w:unhideWhenUsed="1"/>
+    <w:lsdException w:name="List Number 4" w:semiHidden="1" w:unhideWhenUsed="1"/>
+    <w:lsdException w:name="List Number 5" w:semiHidden="1" w:unhideWhenUsed="1"/>
+    <w:lsdException w:name="Title" w:uiPriority="10" w:qFormat="1"/>
+    <w:lsdException w:name="Closing" w:semiHidden="1" w:unhideWhenUsed="1"/>
+    <w:lsdException w:name="Signature" w:semiHidden="1" w:unhideWhenUsed="1"/>
+    <w:lsdException w:name="Default Paragraph Font" w:semiHidden="1" w:uiPriority="1" w:unhideWhenUsed="1"/>
+    <w:lsdException w:name="Body Text" w:semiHidden="1" w:unhideWhenUsed="1"/>
+    <w:lsdException w:name="Body Text Indent" w:semiHidden="1" w:unhideWhenUsed="1"/>
+    <w:lsdException w:name="List Continue" w:semiHidden="1" w:unhideWhenUsed="1"/>
+    <w:lsdException w:name="List Continue 2" w:semiHidden="1" w:unhideWhenUsed="1"/>
+    <w:lsdException w:name="List Continue 3" w:semiHidden="1" w:unhideWhenUsed="1"/>
+    <w:lsdException w:name="List Continue 4" w:semiHidden="1" w:unhideWhenUsed="1"/>
+    <w:lsdException w:name="List Continue 5" w:semiHidden="1" w:unhideWhenUsed="1"/>
+    <w:lsdException w:name="Message Header" w:semiHidden="1" w:unhideWhenUsed="1"/>
+    <w:lsdException w:name="Subtitle" w:uiPriority="11" w:qFormat="1"/>
+    <w:lsdException w:name="Salutation" w:semiHidden="1" w:unhideWhenUsed="1"/>
+    <w:lsdException w:name="Date" w:semiHidden="1" w:unhideWhenUsed="1"/>
+    <w:lsdException w:name="Body Text First Indent" w:semiHidden="1" w:unhideWhenUsed="1"/>
+    <w:lsdException w:name="Body Text First Indent 2" w:semiHidden="1" w:unhideWhenUsed="1"/>
+    <w:lsdException w:name="Note Heading" w:semiHidden="1" w:unhideWhenUsed="1"/>
+    <w:lsdException w:name="Body Text 2" w:semiHidden="1" w:unhideWhenUsed="1"/>
+    <w:lsdException w:name="Body Text 3" w:semiHidden="1" w:unhideWhenUsed="1"/>
+    <w:lsdException w:name="Body Text Indent 2" w:semiHidden="1" w:unhideWhenUsed="1"/>
+    <w:lsdException w:name="Body Text Indent 3" w:semiHidden="1" w:unhideWhenUsed="1"/>
+    <w:lsdException w:name="Block Text" w:semiHidden="1" w:unhideWhenUsed="1"/>
+    <w:lsdException w:name="Hyperlink" w:semiHidden="1" w:unhideWhenUsed="1"/>
+    <w:lsdException w:name="FollowedHyperlink" w:semiHidden="1" w:unhideWhenUsed="1"/>
+    <w:lsdException w:name="Strong" w:uiPriority="22" w:qFormat="1"/>
+    <w:lsdException w:name="Emphasis" w:uiPriority="20" w:qFormat="1"/>
+    <w:lsdException w:name="Document Map" w:semiHidden="1" w:unhideWhenUsed="1"/>
+    <w:lsdException w:name="Plain Text" w:semiHidden="1" w:unhideWhenUsed="1"/>
+    <w:lsdException w:name="E-mail Signature" w:semiHidden="1" w:unhideWhenUsed="1"/>
+    <w:lsdException w:name="HTML Top of Form" w:semiHidden="1" w:unhideWhenUsed="1"/>
+    <w:lsdException w:name="HTML Bottom of Form" w:semiHidden="1" w:unhideWhenUsed="1"/>
+    <w:lsdException w:name="Normal (Web)" w:semiHidden="1" w:unhideWhenUsed="1"/>
+    <w:lsdException w:name="HTML Acronym" w:semiHidden="1" w:unhideWhenUsed="1"/>
+    <w:lsdException w:name="HTML Address" w:semiHidden="1" w:unhideWhenUsed="1"/>
+    <w:lsdException w:name="HTML Cite" w:semiHidden="1" w:unhideWhenUsed="1"/>
+    <w:lsdException w:name="HTML Code" w:semiHidden="1" w:unhideWhenUsed="1"/>
+    <w:lsdException w:name="HTML Definition" w:semiHidden="1" w:unhideWhenUsed="1"/>
+    <w:lsdException w:name="HTML Keyboard" w:semiHidden="1" w:unhideWhenUsed="1"/>
+    <w:lsdException w:name="HTML Preformatted" w:semiHidden="1" w:unhideWhenUsed="1"/>
+    <w:lsdException w:name="HTML Sample" w:semiHidden="1" w:unhideWhenUsed="1"/>
+    <w:lsdException w:name="HTML Typewriter" w:semiHidden="1" w:unhideWhenUsed="1"/>
+    <w:lsdException w:name="HTML Variable" w:semiHidden="1" w:unhideWhenUsed="1"/>
+    <w:lsdException w:name="Normal Table" w:semiHidden="1" w:unhideWhenUsed="1"/>
+    <w:lsdException w:name="annotation subject" w:semiHidden="1" w:unhideWhenUsed="1"/>
+    <w:lsdException w:name="No List" w:semiHidden="1" w:unhideWhenUsed="1"/>
+    <w:lsdException w:name="Outline List 1" w:semiHidden="1" w:unhideWhenUsed="1"/>
+    <w:lsdException w:name="Outline List 2" w:semiHidden="1" w:unhideWhenUsed="1"/>
+    <w:lsdException w:name="Outline List 3" w:semiHidden="1" w:unhideWhenUsed="1"/>
+    <w:lsdException w:name="Table Simple 1" w:semiHidden="1" w:unhideWhenUsed="1"/>
+    <w:lsdException w:name="Table Simple 2" w:semiHidden="1" w:unhideWhenUsed="1"/>
+    <w:lsdException w:name="Table Simple 3" w:semiHidden="1" w:unhideWhenUsed="1"/>
+    <w:lsdException w:name="Table Classic 1" w:semiHidden="1" w:unhideWhenUsed="1"/>
+    <w:lsdException w:name="Table Classic 2" w:semiHidden="1" w:unhideWhenUsed="1"/>
+    <w:lsdException w:name="Table Classic 3" w:semiHidden="1" w:unhideWhenUsed="1"/>
+    <w:lsdException w:name="Table Classic 4" w:semiHidden="1" w:unhideWhenUsed="1"/>
+    <w:lsdException w:name="Table Colorful 1" w:semiHidden="1" w:unhideWhenUsed="1"/>
+    <w:lsdException w:name="Table Colorful 2" w:semiHidden="1" w:unhideWhenUsed="1"/>
+    <w:lsdException w:name="Table Colorful 3" w:semiHidden="1" w:unhideWhenUsed="1"/>
+    <w:lsdException w:name="Table Columns 1" w:semiHidden="1" w:unhideWhenUsed="1"/>
+    <w:lsdException w:name="Table Columns 2" w:semiHidden="1" w:unhideWhenUsed="1"/>
+    <w:lsdException w:name="Table Columns 3" w:semiHidden="1" w:unhideWhenUsed="1"/>
+    <w:lsdException w:name="Table Columns 4" w:semiHidden="1" w:unhideWhenUsed="1"/>
+    <w:lsdException w:name="Table Columns 5" w:semiHidden="1" w:unhideWhenUsed="1"/>
+    <w:lsdException w:name="Table Grid 1" w:semiHidden="1" w:unhideWhenUsed="1"/>
+    <w:lsdException w:name="Table Grid 2" w:semiHidden="1" w:unhideWhenUsed="1"/>
+    <w:lsdException w:name="Table Grid 3" w:semiHidden="1" w:unhideWhenUsed="1"/>
+    <w:lsdException w:name="Table Grid 4" w:semiHidden="1" w:unhideWhenUsed="1"/>
+    <w:lsdException w:name="Table Grid 5" w:semiHidden="1" w:unhideWhenUsed="1"/>
+    <w:lsdException w:name="Table Grid 6" w:semiHidden="1" w:unhideWhenUsed="1"/>
+    <w:lsdException w:name="Table Grid 7" w:semiHidden="1" w:unhideWhenUsed="1"/>
+    <w:lsdException w:name="Table Grid 8" w:semiHidden="1" w:unhideWhenUsed="1"/>
+    <w:lsdException w:name="Table List 1" w:semiHidden="1" w:unhideWhenUsed="1"/>
+    <w:lsdException w:name="Table List 2" w:semiHidden="1" w:unhideWhenUsed="1"/>
+    <w:lsdException w:name="Table List 3" w:semiHidden="1" w:unhideWhenUsed="1"/>
+    <w:lsdException w:name="Table List 4" w:semiHidden="1" w:unhideWhenUsed="1"/>
+    <w:lsdException w:name="Table List 5" w:semiHidden="1" w:unhideWhenUsed="1"/>
+    <w:lsdException w:name="Table List 6" w:semiHidden="1" w:unhideWhenUsed="1"/>
+    <w:lsdException w:name="Table List 7" w:semiHidden="1" w:unhideWhenUsed="1"/>
+    <w:lsdException w:name="Table List 8" w:semiHidden="1" w:unhideWhenUsed="1"/>
+    <w:lsdException w:name="Table 3D effects 1" w:semiHidden="1" w:unhideWhenUsed="1"/>
+    <w:lsdException w:name="Table 3D effects 2" w:semiHidden="1" w:unhideWhenUsed="1"/>
+    <w:lsdException w:name="Table 3D effects 3" w:semiHidden="1" w:unhideWhenUsed="1"/>
+    <w:lsdException w:name="Table Contemporary" w:semiHidden="1" w:unhideWhenUsed="1"/>
+    <w:lsdException w:name="Table Elegant" w:semiHidden="1" w:unhideWhenUsed="1"/>
+    <w:lsdException w:name="Table Professional" w:semiHidden="1" w:unhideWhenUsed="1"/>
+    <w:lsdException w:name="Table Subtle 1" w:semiHidden="1" w:unhideWhenUsed="1"/>
+    <w:lsdException w:name="Table Subtle 2" w:semiHidden="1" w:unhideWhenUsed="1"/>
+    <w:lsdException w:name="Table Web 1" w:semiHidden="1" w:unhideWhenUsed="1"/>
+    <w:lsdException w:name="Table Web 2" w:semiHidden="1" w:unhideWhenUsed="1"/>
+    <w:lsdException w:name="Table Web 3" w:semiHidden="1" w:unhideWhenUsed="1"/>
+    <w:lsdException w:name="Balloon Text" w:semiHidden="1" w:unhideWhenUsed="1"/>
+    <w:lsdException w:name="Table Grid" w:uiPriority="39"/>
+    <w:lsdException w:name="Table Theme" w:semiHidden="1" w:unhideWhenUsed="1"/>
+    <w:lsdException w:name="Placeholder Text" w:semiHidden="1"/>
+    <w:lsdException w:name="No Spacing" w:uiPriority="0" w:qFormat="1"/>
+    <w:lsdException w:name="Light Shading" w:uiPriority="60"/>
+    <w:lsdException w:name="Light List" w:uiPriority="61"/>
+    <w:lsdException w:name="Light Grid" w:uiPriority="62"/>
+    <w:lsdException w:name="Medium Shading 1" w:uiPriority="63"/>
+    <w:lsdException w:name="Medium Shading 2" w:uiPriority="64"/>
+    <w:lsdException w:name="Medium List 1" w:uiPriority="65"/>
+    <w:lsdException w:name="Medium List 2" w:uiPriority="66"/>
+    <w:lsdException w:name="Medium Grid 1" w:uiPriority="67"/>
+    <w:lsdException w:name="Medium Grid 2" w:uiPriority="68"/>
+    <w:lsdException w:name="Medium Grid 3" w:uiPriority="69"/>
+    <w:lsdException w:name="Dark List" w:uiPriority="70"/>
+    <w:lsdException w:name="Colorful Shading" w:uiPriority="71"/>
+    <w:lsdException w:name="Colorful List" w:uiPriority="72"/>
+    <w:lsdException w:name="Colorful Grid" w:uiPriority="73"/>
+    <w:lsdException w:name="Light Shading Accent 1" w:uiPriority="60"/>
+    <w:lsdException w:name="Light List Accent 1" w:uiPriority="61"/>
+    <w:lsdException w:name="Light Grid Accent 1" w:uiPriority="62"/>
+    <w:lsdException w:name="Medium Shading 1 Accent 1" w:uiPriority="63"/>
+    <w:lsdException w:name="Medium Shading 2 Accent 1" w:uiPriority="64"/>
+    <w:lsdException w:name="Medium List 1 Accent 1" w:uiPriority="65"/>
+    <w:lsdException w:name="Revision" w:semiHidden="1"/>
+    <w:lsdException w:name="List Paragraph" w:uiPriority="34" w:qFormat="1"/>
+    <w:lsdException w:name="Quote" w:uiPriority="29" w:qFormat="1"/>
+    <w:lsdException w:name="Intense Quote" w:uiPriority="30" w:qFormat="1"/>
+    <w:lsdException w:name="Medium List 2 Accent 1" w:uiPriority="66"/>
+    <w:lsdException w:name="Medium Grid 1 Accent 1" w:uiPriority="67"/>
+    <w:lsdException w:name="Medium Grid 2 Accent 1" w:uiPriority="68"/>
+    <w:lsdException w:name="Medium Grid 3 Accent 1" w:uiPriority="69"/>
+    <w:lsdException w:name="Dark List Accent 1" w:uiPriority="70"/>
+    <w:lsdException w:name="Colorful Shading Accent 1" w:uiPriority="71"/>
+    <w:lsdException w:name="Colorful List Accent 1" w:uiPriority="72"/>
+    <w:lsdException w:name="Colorful Grid Accent 1" w:uiPriority="73"/>
+    <w:lsdException w:name="Light Shading Accent 2" w:uiPriority="60"/>
+    <w:lsdException w:name="Light List Accent 2" w:uiPriority="61"/>
+    <w:lsdException w:name="Light Grid Accent 2" w:uiPriority="62"/>
+    <w:lsdException w:name="Medium Shading 1 Accent 2" w:uiPriority="63"/>
+    <w:lsdException w:name="Medium Shading 2 Accent 2" w:uiPriority="64"/>
+    <w:lsdException w:name="Medium List 1 Accent 2" w:uiPriority="65"/>
+    <w:lsdException w:name="Medium List 2 Accent 2" w:uiPriority="66"/>
+    <w:lsdException w:name="Medium Grid 1 Accent 2" w:uiPriority="67"/>
+    <w:lsdException w:name="Medium Grid 2 Accent 2" w:uiPriority="68"/>
+    <w:lsdException w:name="Medium Grid 3 Accent 2" w:uiPriority="69"/>
+    <w:lsdException w:name="Dark List Accent 2" w:uiPriority="70"/>
+    <w:lsdException w:name="Colorful Shading Accent 2" w:uiPriority="71"/>
+    <w:lsdException w:name="Colorful List Accent 2" w:uiPriority="72"/>
+    <w:lsdException w:name="Colorful Grid Accent 2" w:uiPriority="73"/>
+    <w:lsdException w:name="Light Shading Accent 3" w:uiPriority="60"/>
+    <w:lsdException w:name="Light List Accent 3" w:uiPriority="61"/>
+    <w:lsdException w:name="Light Grid Accent 3" w:uiPriority="62"/>
+    <w:lsdException w:name="Medium Shading 1 Accent 3" w:uiPriority="63"/>
+    <w:lsdException w:name="Medium Shading 2 Accent 3" w:uiPriority="64"/>
+    <w:lsdException w:name="Medium List 1 Accent 3" w:uiPriority="65"/>
+    <w:lsdException w:name="Medium List 2 Accent 3" w:uiPriority="66"/>
+    <w:lsdException w:name="Medium Grid 1 Accent 3" w:uiPriority="67"/>
+    <w:lsdException w:name="Medium Grid 2 Accent 3" w:uiPriority="68"/>
+    <w:lsdException w:name="Medium Grid 3 Accent 3" w:uiPriority="69"/>
+    <w:lsdException w:name="Dark List Accent 3" w:uiPriority="70"/>
+    <w:lsdException w:name="Colorful Shading Accent 3" w:uiPriority="71"/>
+    <w:lsdException w:name="Colorful List Accent 3" w:uiPriority="72"/>
+    <w:lsdException w:name="Colorful Grid Accent 3" w:uiPriority="73"/>
+    <w:lsdException w:name="Light Shading Accent 4" w:uiPriority="60"/>
+    <w:lsdException w:name="Light List Accent 4" w:uiPriority="61"/>
+    <w:lsdException w:name="Light Grid Accent 4" w:uiPriority="62"/>
+    <w:lsdException w:name="Medium Shading 1 Accent 4" w:uiPriority="63"/>
+    <w:lsdException w:name="Medium Shading 2 Accent 4" w:uiPriority="64"/>
+    <w:lsdException w:name="Medium List 1 Accent 4" w:uiPriority="65"/>
+    <w:lsdException w:name="Medium List 2 Accent 4" w:uiPriority="66"/>
+    <w:lsdException w:name="Medium Grid 1 Accent 4" w:uiPriority="67"/>
+    <w:lsdException w:name="Medium Grid 2 Accent 4" w:uiPriority="68"/>
+    <w:lsdException w:name="Medium Grid 3 Accent 4" w:uiPriority="69"/>
+    <w:lsdException w:name="Dark List Accent 4" w:uiPriority="70"/>
+    <w:lsdException w:name="Colorful Shading Accent 4" w:uiPriority="71"/>
+    <w:lsdException w:name="Colorful List Accent 4" w:uiPriority="72"/>
+    <w:lsdException w:name="Colorful Grid Accent 4" w:uiPriority="73"/>
+    <w:lsdException w:name="Light Shading Accent 5" w:uiPriority="60"/>
+    <w:lsdException w:name="Light List Accent 5" w:uiPriority="61"/>
+    <w:lsdException w:name="Light Grid Accent 5" w:uiPriority="62"/>
+    <w:lsdException w:name="Medium Shading 1 Accent 5" w:uiPriority="63"/>
+    <w:lsdException w:name="Medium Shading 2 Accent 5" w:uiPriority="64"/>
+    <w:lsdException w:name="Medium List 1 Accent 5" w:uiPriority="65"/>
+    <w:lsdException w:name="Medium List 2 Accent 5" w:uiPriority="66"/>
+    <w:lsdException w:name="Medium Grid 1 Accent 5" w:uiPriority="67"/>
+    <w:lsdException w:name="Medium Grid 2 Accent 5" w:uiPriority="68"/>
+    <w:lsdException w:name="Medium Grid 3 Accent 5" w:uiPriority="69"/>
+    <w:lsdException w:name="Dark List Accent 5" w:uiPriority="70"/>
+    <w:lsdException w:name="Colorful Shading Accent 5" w:uiPriority="71"/>
+    <w:lsdException w:name="Colorful List Accent 5" w:uiPriority="72"/>
+    <w:lsdException w:name="Colorful Grid Accent 5" w:uiPriority="73"/>
+    <w:lsdException w:name="Light Shading Accent 6" w:uiPriority="60"/>
+    <w:lsdException w:name="Light List Accent 6" w:uiPriority="61"/>
+    <w:lsdException w:name="Light Grid Accent 6" w:uiPriority="62"/>
+    <w:lsdException w:name="Medium Shading 1 Accent 6" w:uiPriority="63"/>
+    <w:lsdException w:name="Medium Shading 2 Accent 6" w:uiPriority="64"/>
+    <w:lsdException w:name="Medium List 1 Accent 6" w:uiPriority="65"/>
+    <w:lsdException w:name="Medium List 2 Accent 6" w:uiPriority="66"/>
+    <w:lsdException w:name="Medium Grid 1 Accent 6" w:uiPriority="67"/>
+    <w:lsdException w:name="Medium Grid 2 Accent 6" w:uiPriority="68"/>
+    <w:lsdException w:name="Medium Grid 3 Accent 6" w:uiPriority="69"/>
+    <w:lsdException w:name="Dark List Accent 6" w:uiPriority="70"/>
+    <w:lsdException w:name="Colorful Shading Accent 6" w:uiPriority="71"/>
+    <w:lsdException w:name="Colorful List Accent 6" w:uiPriority="72"/>
+    <w:lsdException w:name="Colorful Grid Accent 6" w:uiPriority="73"/>
+    <w:lsdException w:name="Subtle Emphasis" w:uiPriority="19" w:qFormat="1"/>
+    <w:lsdException w:name="Intense Emphasis" w:uiPriority="21" w:qFormat="1"/>
+    <w:lsdException w:name="Subtle Reference" w:uiPriority="31" w:qFormat="1"/>
+    <w:lsdException w:name="Intense Reference" w:uiPriority="32" w:qFormat="1"/>
+    <w:lsdException w:name="Book Title" w:uiPriority="33" w:qFormat="1"/>
+    <w:lsdException w:name="Bibliography" w:semiHidden="1" w:uiPriority="37" w:unhideWhenUsed="1"/>
+    <w:lsdException w:name="TOC Heading" w:semiHidden="1" w:uiPriority="39" w:unhideWhenUsed="1" w:qFormat="1"/>
+    <w:lsdException w:name="Plain Table 1" w:uiPriority="41"/>
+    <w:lsdException w:name="Plain Table 2" w:uiPriority="42"/>
+    <w:lsdException w:name="Plain Table 3" w:uiPriority="43"/>
+    <w:lsdException w:name="Plain Table 4" w:uiPriority="44"/>
+    <w:lsdException w:name="Plain Table 5" w:uiPriority="45"/>
+    <w:lsdException w:name="Grid Table Light" w:uiPriority="40"/>
+    <w:lsdException w:name="Grid Table 1 Light" w:uiPriority="46"/>
+    <w:lsdException w:name="Grid Table 2" w:uiPriority="47"/>
+    <w:lsdException w:name="Grid Table 3" w:uiPriority="48"/>
+    <w:lsdException w:name="Grid Table 4" w:uiPriority="49"/>
+    <w:lsdException w:name="Grid Table 5 Dark" w:uiPriority="50"/>
+    <w:lsdException w:name="Grid Table 6 Colorful" w:uiPriority="51"/>
+    <w:lsdException w:name="Grid Table 7 Colorful" w:uiPriority="52"/>
+    <w:lsdException w:name="Grid Table 1 Light Accent 1" w:uiPriority="46"/>
+    <w:lsdException w:name="Grid Table 2 Accent 1" w:uiPriority="47"/>
+    <w:lsdException w:name="Grid Table 3 Accent 1" w:uiPriority="48"/>
+    <w:lsdException w:name="Grid Table 4 Accent 1" w:uiPriority="49"/>
+    <w:lsdException w:name="Grid Table 5 Dark Accent 1" w:uiPriority="50"/>
+    <w:lsdException w:name="Grid Table 6 Colorful Accent 1" w:uiPriority="51"/>
+    <w:lsdException w:name="Grid Table 7 Colorful Accent 1" w:uiPriority="52"/>
+    <w:lsdException w:name="Grid Table 1 Light Accent 2" w:uiPriority="46"/>
+    <w:lsdException w:name="Grid Table 2 Accent 2" w:uiPriority="47"/>
+    <w:lsdException w:name="Grid Table 3 Accent 2" w:uiPriority="48"/>
+    <w:lsdException w:name="Grid Table 4 Accent 2" w:uiPriority="49"/>
+    <w:lsdException w:name="Grid Table 5 Dark Accent 2" w:uiPriority="50"/>
+    <w:lsdException w:name="Grid Table 6 Colorful Accent 2" w:uiPriority="51"/>
+    <w:lsdException w:name="Grid Table 7 Colorful Accent 2" w:uiPriority="52"/>
+    <w:lsdException w:name="Grid Table 1 Light Accent 3" w:uiPriority="46"/>
+    <w:lsdException w:name="Grid Table 2 Accent 3" w:uiPriority="47"/>
+    <w:lsdException w:name="Grid Table 3 Accent 3" w:uiPriority="48"/>
+    <w:lsdException w:name="Grid Table 4 Accent 3" w:uiPriority="49"/>
+    <w:lsdException w:name="Grid Table 5 Dark Accent 3" w:uiPriority="50"/>
+    <w:lsdException w:name="Grid Table 6 Colorful Accent 3" w:uiPriority="51"/>
+    <w:lsdException w:name="Grid Table 7 Colorful Accent 3" w:uiPriority="52"/>
+    <w:lsdException w:name="Grid Table 1 Light Accent 4" w:uiPriority="46"/>
+    <w:lsdException w:name="Grid Table 2 Accent 4" w:uiPriority="47"/>
+    <w:lsdException w:name="Grid Table 3 Accent 4" w:uiPriority="48"/>
+    <w:lsdException w:name="Grid Table 4 Accent 4" w:uiPriority="49"/>
+    <w:lsdException w:name="Grid Table 5 Dark Accent 4" w:uiPriority="50"/>
+    <w:lsdException w:name="Grid Table 6 Colorful Accent 4" w:uiPriority="51"/>
+    <w:lsdException w:name="Grid Table 7 Colorful Accent 4" w:uiPriority="52"/>
+    <w:lsdException w:name="Grid Table 1 Light Accent 5" w:uiPriority="46"/>
+    <w:lsdException w:name="Grid Table 2 Accent 5" w:uiPriority="47"/>
+    <w:lsdException w:name="Grid Table 3 Accent 5" w:uiPriority="48"/>
+    <w:lsdException w:name="Grid Table 4 Accent 5" w:uiPriority="49"/>
+    <w:lsdException w:name="Grid Table 5 Dark Accent 5" w:uiPriority="50"/>
+    <w:lsdException w:name="Grid Table 6 Colorful Accent 5" w:uiPriority="51"/>
+    <w:lsdException w:name="Grid Table 7 Colorful Accent 5" w:uiPriority="52"/>
+    <w:lsdException w:name="Grid Table 1 Light Accent 6" w:uiPriority="46"/>
+    <w:lsdException w:name="Grid Table 2 Accent 6" w:uiPriority="47"/>
+    <w:lsdException w:name="Grid Table 3 Accent 6" w:uiPriority="48"/>
+    <w:lsdException w:name="Grid Table 4 Accent 6" w:uiPriority="49"/>
+    <w:lsdException w:name="Grid Table 5 Dark Accent 6" w:uiPriority="50"/>
+    <w:lsdException w:name="Grid Table 6 Colorful Accent 6" w:uiPriority="51"/>
+    <w:lsdException w:name="Grid Table 7 Colorful Accent 6" w:uiPriority="52"/>
+    <w:lsdException w:name="List Table 1 Light" w:uiPriority="46"/>
+    <w:lsdException w:name="List Table 2" w:uiPriority="47"/>
+    <w:lsdException w:name="List Table 3" w:uiPriority="48"/>
+    <w:lsdException w:name="List Table 4" w:uiPriority="49"/>
+    <w:lsdException w:name="List Table 5 Dark" w:uiPriority="50"/>
+    <w:lsdException w:name="List Table 6 Colorful" w:uiPriority="51"/>
+    <w:lsdException w:name="List Table 7 Colorful" w:uiPriority="52"/>
+    <w:lsdException w:name="List Table 1 Light Accent 1" w:uiPriority="46"/>
+    <w:lsdException w:name="List Table 2 Accent 1" w:uiPriority="47"/>
+    <w:lsdException w:name="List Table 3 Accent 1" w:uiPriority="48"/>
+    <w:lsdException w:name="List Table 4 Accent 1" w:uiPriority="49"/>
+    <w:lsdException w:name="List Table 5 Dark Accent 1" w:uiPriority="50"/>
+    <w:lsdException w:name="List Table 6 Colorful Accent 1" w:uiPriority="51"/>
+    <w:lsdException w:name="List Table 7 Colorful Accent 1" w:uiPriority="52"/>
+    <w:lsdException w:name="List Table 1 Light Accent 2" w:uiPriority="46"/>
+    <w:lsdException w:name="List Table 2 Accent 2" w:uiPriority="47"/>
+    <w:lsdException w:name="List Table 3 Accent 2" w:uiPriority="48"/>
+    <w:lsdException w:name="List Table 4 Accent 2" w:uiPriority="49"/>
+    <w:lsdException w:name="List Table 5 Dark Accent 2" w:uiPriority="50"/>
+    <w:lsdException w:name="List Table 6 Colorful Accent 2" w:uiPriority="51"/>
+    <w:lsdException w:name="List Table 7 Colorful Accent 2" w:uiPriority="52"/>
+    <w:lsdException w:name="List Table 1 Light Accent 3" w:uiPriority="46"/>
+    <w:lsdException w:name="List Table 2 Accent 3" w:uiPriority="47"/>
+    <w:lsdException w:name="List Table 3 Accent 3" w:uiPriority="48"/>
+    <w:lsdException w:name="List Table 4 Accent 3" w:uiPriority="49"/>
+    <w:lsdException w:name="List Table 5 Dark Accent 3" w:uiPriority="50"/>
+    <w:lsdException w:name="List Table 6 Colorful Accent 3" w:uiPriority="51"/>
+    <w:lsdException w:name="List Table 7 Colorful Accent 3" w:uiPriority="52"/>
+    <w:lsdException w:name="List Table 1 Light Accent 4" w:uiPriority="46"/>
+    <w:lsdException w:name="List Table 2 Accent 4" w:uiPriority="47"/>
+    <w:lsdException w:name="List Table 3 Accent 4" w:uiPriority="48"/>
+    <w:lsdException w:name="List Table 4 Accent 4" w:uiPriority="49"/>
+    <w:lsdException w:name="List Table 5 Dark Accent 4" w:uiPriority="50"/>
+    <w:lsdException w:name="List Table 6 Colorful Accent 4" w:uiPriority="51"/>
+    <w:lsdException w:name="List Table 7 Colorful Accent 4" w:uiPriority="52"/>
+    <w:lsdException w:name="List Table 1 Light Accent 5" w:uiPriority="46"/>
+    <w:lsdException w:name="List Table 2 Accent 5" w:uiPriority="47"/>
+    <w:lsdException w:name="List Table 3 Accent 5" w:uiPriority="48"/>
+    <w:lsdException w:name="List Table 4 Accent 5" w:uiPriority="49"/>
+    <w:lsdException w:name="List Table 5 Dark Accent 5" w:uiPriority="50"/>
+    <w:lsdException w:name="List Table 6 Colorful Accent 5" w:uiPriority="51"/>
+    <w:lsdException w:name="List Table 7 Colorful Accent 5" w:uiPriority="52"/>
+    <w:lsdException w:name="List Table 1 Light Accent 6" w:uiPriority="46"/>
+    <w:lsdException w:name="List Table 2 Accent 6" w:uiPriority="47"/>
+    <w:lsdException w:name="List Table 3 Accent 6" w:uiPriority="48"/>
+    <w:lsdException w:name="List Table 4 Accent 6" w:uiPriority="49"/>
+    <w:lsdException w:name="List Table 5 Dark Accent 6" w:uiPriority="50"/>
+    <w:lsdException w:name="List Table 6 Colorful Accent 6" w:uiPriority="51"/>
+    <w:lsdException w:name="List Table 7 Colorful Accent 6" w:uiPriority="52"/>
   </w:latentStyles>
   <w:style w:type="paragraph" w:default="1" w:styleId="Normal">
     <w:name w:val="Normal"/>

</xml_diff>

<commit_message>
Fix report 1 & 2
</commit_message>
<xml_diff>
--- a/Document/Report/Report 1 - Group 2.docx
+++ b/Document/Report/Report 1 - Group 2.docx
@@ -490,70 +490,14 @@
                             <w:szCs w:val="24"/>
                           </w:rPr>
                         </w:pPr>
-                        <w:proofErr w:type="spellStart"/>
                         <w:r>
                           <w:rPr>
                             <w:rFonts w:asciiTheme="majorHAnsi" w:hAnsiTheme="majorHAnsi"/>
                             <w:sz w:val="24"/>
                             <w:szCs w:val="24"/>
                           </w:rPr>
-                          <w:t>Trần</w:t>
+                          <w:t>Trần Nguyên Tiến Sứ</w:t>
                         </w:r>
-                        <w:proofErr w:type="spellEnd"/>
-                        <w:r>
-                          <w:rPr>
-                            <w:rFonts w:asciiTheme="majorHAnsi" w:hAnsiTheme="majorHAnsi"/>
-                            <w:sz w:val="24"/>
-                            <w:szCs w:val="24"/>
-                          </w:rPr>
-                          <w:t xml:space="preserve"> </w:t>
-                        </w:r>
-                        <w:proofErr w:type="spellStart"/>
-                        <w:r>
-                          <w:rPr>
-                            <w:rFonts w:asciiTheme="majorHAnsi" w:hAnsiTheme="majorHAnsi"/>
-                            <w:sz w:val="24"/>
-                            <w:szCs w:val="24"/>
-                          </w:rPr>
-                          <w:t>Nguyên</w:t>
-                        </w:r>
-                        <w:proofErr w:type="spellEnd"/>
-                        <w:r>
-                          <w:rPr>
-                            <w:rFonts w:asciiTheme="majorHAnsi" w:hAnsiTheme="majorHAnsi"/>
-                            <w:sz w:val="24"/>
-                            <w:szCs w:val="24"/>
-                          </w:rPr>
-                          <w:t xml:space="preserve"> </w:t>
-                        </w:r>
-                        <w:proofErr w:type="spellStart"/>
-                        <w:r>
-                          <w:rPr>
-                            <w:rFonts w:asciiTheme="majorHAnsi" w:hAnsiTheme="majorHAnsi"/>
-                            <w:sz w:val="24"/>
-                            <w:szCs w:val="24"/>
-                          </w:rPr>
-                          <w:t>Tiến</w:t>
-                        </w:r>
-                        <w:proofErr w:type="spellEnd"/>
-                        <w:r>
-                          <w:rPr>
-                            <w:rFonts w:asciiTheme="majorHAnsi" w:hAnsiTheme="majorHAnsi"/>
-                            <w:sz w:val="24"/>
-                            <w:szCs w:val="24"/>
-                          </w:rPr>
-                          <w:t xml:space="preserve"> </w:t>
-                        </w:r>
-                        <w:proofErr w:type="spellStart"/>
-                        <w:r>
-                          <w:rPr>
-                            <w:rFonts w:asciiTheme="majorHAnsi" w:hAnsiTheme="majorHAnsi"/>
-                            <w:sz w:val="24"/>
-                            <w:szCs w:val="24"/>
-                          </w:rPr>
-                          <w:t>Sứ</w:t>
-                        </w:r>
-                        <w:proofErr w:type="spellEnd"/>
                         <w:r>
                           <w:rPr>
                             <w:rFonts w:asciiTheme="majorHAnsi" w:hAnsiTheme="majorHAnsi"/>
@@ -589,41 +533,13 @@
                             <w:szCs w:val="24"/>
                           </w:rPr>
                         </w:pPr>
-                        <w:proofErr w:type="spellStart"/>
                         <w:r>
                           <w:rPr>
                             <w:rFonts w:asciiTheme="majorHAnsi" w:hAnsiTheme="majorHAnsi"/>
                             <w:sz w:val="24"/>
                             <w:szCs w:val="24"/>
                           </w:rPr>
-                          <w:t>Trần</w:t>
-                        </w:r>
-                        <w:proofErr w:type="spellEnd"/>
-                        <w:r>
-                          <w:rPr>
-                            <w:rFonts w:asciiTheme="majorHAnsi" w:hAnsiTheme="majorHAnsi"/>
-                            <w:sz w:val="24"/>
-                            <w:szCs w:val="24"/>
-                          </w:rPr>
-                          <w:t xml:space="preserve"> Cao </w:t>
-                        </w:r>
-                        <w:proofErr w:type="spellStart"/>
-                        <w:r>
-                          <w:rPr>
-                            <w:rFonts w:asciiTheme="majorHAnsi" w:hAnsiTheme="majorHAnsi"/>
-                            <w:sz w:val="24"/>
-                            <w:szCs w:val="24"/>
-                          </w:rPr>
-                          <w:t>Danh</w:t>
-                        </w:r>
-                        <w:proofErr w:type="spellEnd"/>
-                        <w:r>
-                          <w:rPr>
-                            <w:rFonts w:asciiTheme="majorHAnsi" w:hAnsiTheme="majorHAnsi"/>
-                            <w:sz w:val="24"/>
-                            <w:szCs w:val="24"/>
-                          </w:rPr>
-                          <w:t xml:space="preserve"> </w:t>
+                          <w:t xml:space="preserve">Trần Cao Danh </w:t>
                         </w:r>
                         <w:r>
                           <w:rPr>
@@ -649,103 +565,8 @@
                           </w:rPr>
                           <w:t>60705</w:t>
                         </w:r>
-                      </w:p>
-                      <w:p>
-                        <w:pPr>
-                          <w:spacing w:after="120"/>
-                          <w:jc w:val="both"/>
-                          <w:rPr>
-                            <w:rFonts w:asciiTheme="majorHAnsi" w:hAnsiTheme="majorHAnsi"/>
-                            <w:sz w:val="24"/>
-                            <w:szCs w:val="24"/>
-                          </w:rPr>
-                        </w:pPr>
-                        <w:proofErr w:type="spellStart"/>
-                        <w:r>
-                          <w:rPr>
-                            <w:rFonts w:asciiTheme="majorHAnsi" w:hAnsiTheme="majorHAnsi"/>
-                            <w:sz w:val="24"/>
-                            <w:szCs w:val="24"/>
-                          </w:rPr>
-                          <w:t>Trương</w:t>
-                        </w:r>
-                        <w:proofErr w:type="spellEnd"/>
-                        <w:r>
-                          <w:rPr>
-                            <w:rFonts w:asciiTheme="majorHAnsi" w:hAnsiTheme="majorHAnsi"/>
-                            <w:sz w:val="24"/>
-                            <w:szCs w:val="24"/>
-                          </w:rPr>
-                          <w:t xml:space="preserve"> </w:t>
-                        </w:r>
-                        <w:proofErr w:type="spellStart"/>
-                        <w:r>
-                          <w:rPr>
-                            <w:rFonts w:asciiTheme="majorHAnsi" w:hAnsiTheme="majorHAnsi"/>
-                            <w:sz w:val="24"/>
-                            <w:szCs w:val="24"/>
-                          </w:rPr>
-                          <w:t>Hải</w:t>
-                        </w:r>
-                        <w:proofErr w:type="spellEnd"/>
-                        <w:r>
-                          <w:rPr>
-                            <w:rFonts w:asciiTheme="majorHAnsi" w:hAnsiTheme="majorHAnsi"/>
-                            <w:sz w:val="24"/>
-                            <w:szCs w:val="24"/>
-                          </w:rPr>
-                          <w:t xml:space="preserve"> </w:t>
-                        </w:r>
-                        <w:proofErr w:type="spellStart"/>
-                        <w:r>
-                          <w:rPr>
-                            <w:rFonts w:asciiTheme="majorHAnsi" w:hAnsiTheme="majorHAnsi"/>
-                            <w:sz w:val="24"/>
-                            <w:szCs w:val="24"/>
-                          </w:rPr>
-                          <w:t>Đăng</w:t>
-                        </w:r>
-                        <w:proofErr w:type="spellEnd"/>
-                        <w:r>
-                          <w:rPr>
-                            <w:rFonts w:asciiTheme="majorHAnsi" w:hAnsiTheme="majorHAnsi"/>
-                            <w:sz w:val="24"/>
-                            <w:szCs w:val="24"/>
-                          </w:rPr>
-                          <w:t xml:space="preserve"> </w:t>
-                        </w:r>
-                        <w:r>
-                          <w:rPr>
-                            <w:rFonts w:asciiTheme="majorHAnsi" w:hAnsiTheme="majorHAnsi"/>
-                            <w:sz w:val="24"/>
-                            <w:szCs w:val="24"/>
-                          </w:rPr>
-                          <w:t>-</w:t>
-                        </w:r>
-                        <w:r>
-                          <w:rPr>
-                            <w:rFonts w:asciiTheme="majorHAnsi" w:hAnsiTheme="majorHAnsi"/>
-                            <w:sz w:val="24"/>
-                            <w:szCs w:val="24"/>
-                          </w:rPr>
-                          <w:t xml:space="preserve"> Team Member -</w:t>
-                        </w:r>
-                        <w:r>
-                          <w:rPr>
-                            <w:rFonts w:asciiTheme="majorHAnsi" w:hAnsiTheme="majorHAnsi"/>
-                            <w:sz w:val="24"/>
-                            <w:szCs w:val="24"/>
-                          </w:rPr>
-                          <w:t xml:space="preserve"> SE</w:t>
-                        </w:r>
-                        <w:r>
-                          <w:rPr>
-                            <w:rFonts w:asciiTheme="majorHAnsi" w:hAnsiTheme="majorHAnsi"/>
-                            <w:sz w:val="24"/>
-                            <w:szCs w:val="24"/>
-                          </w:rPr>
-                          <w:t>60841</w:t>
-                        </w:r>
+                        <w:bookmarkStart w:id="0" w:name="_GoBack"/>
+                        <w:bookmarkEnd w:id="0"/>
                       </w:p>
                       <w:p>
                         <w:pPr>
@@ -756,76 +577,6 @@
                             <w:szCs w:val="24"/>
                           </w:rPr>
                         </w:pPr>
-                        <w:proofErr w:type="spellStart"/>
-                        <w:r>
-                          <w:rPr>
-                            <w:rFonts w:asciiTheme="majorHAnsi" w:hAnsiTheme="majorHAnsi"/>
-                            <w:sz w:val="24"/>
-                            <w:szCs w:val="24"/>
-                          </w:rPr>
-                          <w:t>Bù</w:t>
-                        </w:r>
-                        <w:r>
-                          <w:rPr>
-                            <w:rFonts w:asciiTheme="majorHAnsi" w:hAnsiTheme="majorHAnsi"/>
-                            <w:sz w:val="24"/>
-                            <w:szCs w:val="24"/>
-                          </w:rPr>
-                          <w:t>i</w:t>
-                        </w:r>
-                        <w:proofErr w:type="spellEnd"/>
-                        <w:r>
-                          <w:rPr>
-                            <w:rFonts w:asciiTheme="majorHAnsi" w:hAnsiTheme="majorHAnsi"/>
-                            <w:sz w:val="24"/>
-                            <w:szCs w:val="24"/>
-                          </w:rPr>
-                          <w:t xml:space="preserve"> </w:t>
-                        </w:r>
-                        <w:proofErr w:type="spellStart"/>
-                        <w:r>
-                          <w:rPr>
-                            <w:rFonts w:asciiTheme="majorHAnsi" w:hAnsiTheme="majorHAnsi"/>
-                            <w:sz w:val="24"/>
-                            <w:szCs w:val="24"/>
-                          </w:rPr>
-                          <w:t>Nguyên</w:t>
-                        </w:r>
-                        <w:proofErr w:type="spellEnd"/>
-                        <w:r>
-                          <w:rPr>
-                            <w:rFonts w:asciiTheme="majorHAnsi" w:hAnsiTheme="majorHAnsi"/>
-                            <w:sz w:val="24"/>
-                            <w:szCs w:val="24"/>
-                          </w:rPr>
-                          <w:t xml:space="preserve"> </w:t>
-                        </w:r>
-                        <w:proofErr w:type="spellStart"/>
-                        <w:r>
-                          <w:rPr>
-                            <w:rFonts w:asciiTheme="majorHAnsi" w:hAnsiTheme="majorHAnsi"/>
-                            <w:sz w:val="24"/>
-                            <w:szCs w:val="24"/>
-                          </w:rPr>
-                          <w:t>Tín</w:t>
-                        </w:r>
-                        <w:proofErr w:type="spellEnd"/>
-                        <w:r>
-                          <w:rPr>
-                            <w:rFonts w:asciiTheme="majorHAnsi" w:hAnsiTheme="majorHAnsi"/>
-                            <w:sz w:val="24"/>
-                            <w:szCs w:val="24"/>
-                          </w:rPr>
-                          <w:t xml:space="preserve">  - Team Member - </w:t>
-                        </w:r>
-                        <w:r>
-                          <w:rPr>
-                            <w:rFonts w:asciiTheme="majorHAnsi" w:hAnsiTheme="majorHAnsi"/>
-                            <w:sz w:val="24"/>
-                            <w:szCs w:val="24"/>
-                          </w:rPr>
-                          <w:t>60165</w:t>
-                        </w:r>
                       </w:p>
                     </w:tc>
                   </w:tr>
@@ -882,52 +633,14 @@
                           </w:rPr>
                           <w:t xml:space="preserve">Mr. </w:t>
                         </w:r>
-                        <w:proofErr w:type="spellStart"/>
                         <w:r>
                           <w:rPr>
                             <w:rFonts w:asciiTheme="majorHAnsi" w:hAnsiTheme="majorHAnsi"/>
                             <w:sz w:val="24"/>
                             <w:szCs w:val="24"/>
                           </w:rPr>
-                          <w:t>Nguyễn</w:t>
+                          <w:t>Nguyễn Huy Hùng</w:t>
                         </w:r>
-                        <w:proofErr w:type="spellEnd"/>
-                        <w:r>
-                          <w:rPr>
-                            <w:rFonts w:asciiTheme="majorHAnsi" w:hAnsiTheme="majorHAnsi"/>
-                            <w:sz w:val="24"/>
-                            <w:szCs w:val="24"/>
-                          </w:rPr>
-                          <w:t xml:space="preserve"> </w:t>
-                        </w:r>
-                        <w:proofErr w:type="spellStart"/>
-                        <w:r>
-                          <w:rPr>
-                            <w:rFonts w:asciiTheme="majorHAnsi" w:hAnsiTheme="majorHAnsi"/>
-                            <w:sz w:val="24"/>
-                            <w:szCs w:val="24"/>
-                          </w:rPr>
-                          <w:t>Huy</w:t>
-                        </w:r>
-                        <w:proofErr w:type="spellEnd"/>
-                        <w:r>
-                          <w:rPr>
-                            <w:rFonts w:asciiTheme="majorHAnsi" w:hAnsiTheme="majorHAnsi"/>
-                            <w:sz w:val="24"/>
-                            <w:szCs w:val="24"/>
-                          </w:rPr>
-                          <w:t xml:space="preserve"> </w:t>
-                        </w:r>
-                        <w:proofErr w:type="spellStart"/>
-                        <w:r>
-                          <w:rPr>
-                            <w:rFonts w:asciiTheme="majorHAnsi" w:hAnsiTheme="majorHAnsi"/>
-                            <w:sz w:val="24"/>
-                            <w:szCs w:val="24"/>
-                          </w:rPr>
-                          <w:t>Hùng</w:t>
-                        </w:r>
-                        <w:proofErr w:type="spellEnd"/>
                       </w:p>
                     </w:tc>
                   </w:tr>
@@ -1289,125 +1002,78 @@
             </w:rPr>
             <w:fldChar w:fldCharType="separate"/>
           </w:r>
-          <w:bookmarkStart w:id="0" w:name="_GoBack"/>
-          <w:bookmarkEnd w:id="0"/>
-          <w:r>
-            <w:rPr>
-              <w:rStyle w:val="Hyperlink"/>
-              <w:noProof/>
-            </w:rPr>
-            <w:fldChar w:fldCharType="begin"/>
-          </w:r>
-          <w:r>
-            <w:rPr>
-              <w:rStyle w:val="Hyperlink"/>
-              <w:noProof/>
-            </w:rPr>
-            <w:instrText xml:space="preserve"> </w:instrText>
-          </w:r>
-          <w:r>
-            <w:rPr>
-              <w:noProof/>
-            </w:rPr>
-            <w:instrText>HYPERLINK \l "_Toc388985809"</w:instrText>
-          </w:r>
-          <w:r>
-            <w:rPr>
-              <w:rStyle w:val="Hyperlink"/>
-              <w:noProof/>
-            </w:rPr>
-            <w:instrText xml:space="preserve"> </w:instrText>
-          </w:r>
-          <w:r>
-            <w:rPr>
-              <w:rStyle w:val="Hyperlink"/>
-              <w:noProof/>
-            </w:rPr>
-          </w:r>
-          <w:r>
-            <w:rPr>
-              <w:rStyle w:val="Hyperlink"/>
-              <w:noProof/>
-            </w:rPr>
-            <w:fldChar w:fldCharType="separate"/>
-          </w:r>
-          <w:r>
-            <w:rPr>
-              <w:rStyle w:val="Hyperlink"/>
-              <w:rFonts w:asciiTheme="majorHAnsi" w:hAnsiTheme="majorHAnsi"/>
-              <w:noProof/>
-            </w:rPr>
-            <w:t>a.</w:t>
-          </w:r>
-          <w:r>
-            <w:rPr>
-              <w:noProof/>
-            </w:rPr>
-            <w:tab/>
-          </w:r>
-          <w:r>
-            <w:rPr>
-              <w:rStyle w:val="Hyperlink"/>
-              <w:rFonts w:asciiTheme="majorHAnsi" w:hAnsiTheme="majorHAnsi"/>
-              <w:noProof/>
-            </w:rPr>
-            <w:t>Project Information</w:t>
-          </w:r>
-          <w:r>
-            <w:rPr>
-              <w:noProof/>
-              <w:webHidden/>
-            </w:rPr>
-            <w:tab/>
-          </w:r>
-          <w:r>
-            <w:rPr>
-              <w:noProof/>
-              <w:webHidden/>
-            </w:rPr>
-            <w:fldChar w:fldCharType="begin"/>
-          </w:r>
-          <w:r>
-            <w:rPr>
-              <w:noProof/>
-              <w:webHidden/>
-            </w:rPr>
-            <w:instrText xml:space="preserve"> PAGEREF _Toc388985809 \h </w:instrText>
-          </w:r>
-          <w:r>
-            <w:rPr>
-              <w:noProof/>
-              <w:webHidden/>
-            </w:rPr>
-          </w:r>
-          <w:r>
-            <w:rPr>
-              <w:noProof/>
-              <w:webHidden/>
-            </w:rPr>
-            <w:fldChar w:fldCharType="separate"/>
-          </w:r>
-          <w:r>
-            <w:rPr>
-              <w:noProof/>
-              <w:webHidden/>
-            </w:rPr>
-            <w:t>3</w:t>
-          </w:r>
-          <w:r>
-            <w:rPr>
-              <w:noProof/>
-              <w:webHidden/>
-            </w:rPr>
-            <w:fldChar w:fldCharType="end"/>
-          </w:r>
-          <w:r>
-            <w:rPr>
-              <w:rStyle w:val="Hyperlink"/>
-              <w:noProof/>
-            </w:rPr>
-            <w:fldChar w:fldCharType="end"/>
-          </w:r>
+          <w:hyperlink w:anchor="_Toc388985809" w:history="1">
+            <w:r>
+              <w:rPr>
+                <w:rStyle w:val="Hyperlink"/>
+                <w:rFonts w:asciiTheme="majorHAnsi" w:hAnsiTheme="majorHAnsi"/>
+                <w:noProof/>
+              </w:rPr>
+              <w:t>a.</w:t>
+            </w:r>
+            <w:r>
+              <w:rPr>
+                <w:noProof/>
+              </w:rPr>
+              <w:tab/>
+            </w:r>
+            <w:r>
+              <w:rPr>
+                <w:rStyle w:val="Hyperlink"/>
+                <w:rFonts w:asciiTheme="majorHAnsi" w:hAnsiTheme="majorHAnsi"/>
+                <w:noProof/>
+              </w:rPr>
+              <w:t>Project Information</w:t>
+            </w:r>
+            <w:r>
+              <w:rPr>
+                <w:noProof/>
+                <w:webHidden/>
+              </w:rPr>
+              <w:tab/>
+            </w:r>
+            <w:r>
+              <w:rPr>
+                <w:noProof/>
+                <w:webHidden/>
+              </w:rPr>
+              <w:fldChar w:fldCharType="begin"/>
+            </w:r>
+            <w:r>
+              <w:rPr>
+                <w:noProof/>
+                <w:webHidden/>
+              </w:rPr>
+              <w:instrText xml:space="preserve"> PAGEREF _Toc388985809 \h </w:instrText>
+            </w:r>
+            <w:r>
+              <w:rPr>
+                <w:noProof/>
+                <w:webHidden/>
+              </w:rPr>
+            </w:r>
+            <w:r>
+              <w:rPr>
+                <w:noProof/>
+                <w:webHidden/>
+              </w:rPr>
+              <w:fldChar w:fldCharType="separate"/>
+            </w:r>
+            <w:r>
+              <w:rPr>
+                <w:noProof/>
+                <w:webHidden/>
+              </w:rPr>
+              <w:t>3</w:t>
+            </w:r>
+            <w:r>
+              <w:rPr>
+                <w:noProof/>
+                <w:webHidden/>
+              </w:rPr>
+              <w:fldChar w:fldCharType="end"/>
+            </w:r>
+          </w:hyperlink>
         </w:p>
         <w:p>
           <w:pPr>
@@ -2391,7 +2057,7 @@
           <w:rPr>
             <w:noProof/>
           </w:rPr>
-          <w:t>3</w:t>
+          <w:t>1</w:t>
         </w:r>
         <w:r>
           <w:rPr>

</xml_diff>